<commit_message>
Added the creation of the xml file, added the structure and studied the editing of the file
</commit_message>
<xml_diff>
--- a/Photos from Windows spotlight.docx
+++ b/Photos from Windows spotlight.docx
@@ -26,7 +26,6 @@
         </w:rPr>
         <w:t xml:space="preserve">: </w:t>
       </w:r>
-      <w:bookmarkStart w:id="0" w:name="_GoBack"/>
       <w:r>
         <w:rPr>
           <w:b/>
@@ -36,65 +35,539 @@
         </w:rPr>
         <w:t>Photos from Windows spotlight</w:t>
       </w:r>
+    </w:p>
+    <w:p>
+      <w:r>
+        <w:t>Общее</w:t>
+      </w:r>
+      <w:r>
+        <w:t>:</w:t>
+      </w:r>
+    </w:p>
+    <w:p>
+      <w:pPr>
+        <w:ind w:left="708"/>
+      </w:pPr>
+      <w:r>
+        <w:t xml:space="preserve">Программа находит фото, которые появляются на экране блокировки </w:t>
+      </w:r>
+      <w:r>
+        <w:rPr>
+          <w:lang w:val="en-US"/>
+        </w:rPr>
+        <w:t>Windows</w:t>
+      </w:r>
+      <w:r>
+        <w:t xml:space="preserve"> 10</w:t>
+      </w:r>
+      <w:r>
+        <w:t xml:space="preserve"> и сохраняет их указанном месте. </w:t>
+      </w:r>
+    </w:p>
+    <w:p>
+      <w:r>
+        <w:t>Описание:</w:t>
+      </w:r>
+    </w:p>
+    <w:p>
+      <w:pPr>
+        <w:ind w:left="708"/>
+      </w:pPr>
+      <w:r>
+        <w:t xml:space="preserve">Фото, которые появляются на экране блокировки называется </w:t>
+      </w:r>
+      <w:r>
+        <w:rPr>
+          <w:lang w:val="en-US"/>
+        </w:rPr>
+        <w:t>Windows</w:t>
+      </w:r>
+      <w:r>
+        <w:t>: Интересное</w:t>
+      </w:r>
+      <w:r>
+        <w:t xml:space="preserve"> (</w:t>
+      </w:r>
+      <w:r>
+        <w:rPr>
+          <w:lang w:val="en-US"/>
+        </w:rPr>
+        <w:t>Windows</w:t>
+      </w:r>
+      <w:r>
+        <w:t xml:space="preserve"> </w:t>
+      </w:r>
+      <w:r>
+        <w:rPr>
+          <w:lang w:val="en-US"/>
+        </w:rPr>
+        <w:t>spotlight</w:t>
+      </w:r>
+      <w:r>
+        <w:t>)</w:t>
+      </w:r>
+      <w:r>
+        <w:t xml:space="preserve">. Находятся фото по адресу: </w:t>
+      </w:r>
+      <w:r>
+        <w:t>C:\Users\leoon\AppData\Local\Packages\Microsoft.Windows.ContentDeliveryManager_cw5n1h2txyewy\LocalState\Assets</w:t>
+      </w:r>
+    </w:p>
+    <w:p>
+      <w:pPr>
+        <w:ind w:left="708"/>
+      </w:pPr>
+      <w:r>
+        <w:t>И находятся они в виде рабочих файлов типа:</w:t>
+      </w:r>
+    </w:p>
+    <w:p>
+      <w:pPr>
+        <w:ind w:left="708"/>
+      </w:pPr>
+      <w:r>
+        <w:t>3b2144242ed014c8229d80c84ff0d8e09b74627ced31e4619e0f518ba701a230</w:t>
+      </w:r>
+    </w:p>
+    <w:p>
+      <w:pPr>
+        <w:ind w:left="708"/>
+      </w:pPr>
+      <w:r>
+        <w:t>Без расширения.</w:t>
+      </w:r>
+    </w:p>
+    <w:p>
+      <w:r>
+        <w:t>Задача программы:</w:t>
+      </w:r>
+    </w:p>
+    <w:p>
+      <w:pPr>
+        <w:ind w:left="705"/>
+      </w:pPr>
+      <w:r>
+        <w:t xml:space="preserve">Взять эти файлы, скопировать в нужную папку, изменить название и добавить расширение </w:t>
+      </w:r>
+      <w:r>
+        <w:t>.</w:t>
+      </w:r>
+      <w:r>
+        <w:rPr>
+          <w:lang w:val="en-US"/>
+        </w:rPr>
+        <w:t>jpg</w:t>
+      </w:r>
+    </w:p>
+    <w:p>
+      <w:pPr>
+        <w:ind w:left="705"/>
+      </w:pPr>
+      <w:r>
+        <w:t>07.02.18</w:t>
+      </w:r>
+    </w:p>
+    <w:p>
+      <w:pPr>
+        <w:ind w:left="705"/>
+      </w:pPr>
+      <w:r>
+        <w:tab/>
+      </w:r>
+      <w:r>
+        <w:tab/>
+      </w:r>
+      <w:r>
+        <w:t xml:space="preserve">1) </w:t>
+      </w:r>
+      <w:r>
+        <w:t xml:space="preserve">Разобраться, как в цикле можно перебирать фото, вернее проверять их размер не перегружая память. Т.е. если сейчас просто взять через </w:t>
+      </w:r>
+      <w:r>
+        <w:rPr>
+          <w:lang w:val="en-US"/>
+        </w:rPr>
+        <w:t>Image</w:t>
+      </w:r>
+      <w:r>
+        <w:t xml:space="preserve"> в цикле, то, как я понимаю, просто каждая фото загружается в память, но ее не успевает </w:t>
+      </w:r>
+      <w:proofErr w:type="spellStart"/>
+      <w:r>
+        <w:t>гарбич</w:t>
+      </w:r>
+      <w:proofErr w:type="spellEnd"/>
+      <w:r>
+        <w:t xml:space="preserve"> коллектор выгрузить из памяти и память переполняется.</w:t>
+      </w:r>
+      <w:r>
+        <w:t xml:space="preserve"> (решил с помощь</w:t>
+      </w:r>
+      <w:r>
+        <w:t xml:space="preserve">ю </w:t>
+      </w:r>
+      <w:r>
+        <w:rPr>
+          <w:lang w:val="en-US"/>
+        </w:rPr>
+        <w:t>Bitmap</w:t>
+      </w:r>
+      <w:r>
+        <w:t>)</w:t>
+      </w:r>
+    </w:p>
+    <w:p>
+      <w:pPr>
+        <w:ind w:left="705"/>
+      </w:pPr>
+      <w:r>
+        <w:t>10.02.18</w:t>
+      </w:r>
+      <w:r>
+        <w:t xml:space="preserve"> </w:t>
+      </w:r>
+    </w:p>
+    <w:p>
+      <w:pPr>
+        <w:ind w:left="705"/>
+        <w:rPr>
+          <w:b/>
+          <w:sz w:val="32"/>
+          <w:szCs w:val="32"/>
+          <w:u w:val="single"/>
+        </w:rPr>
+      </w:pPr>
+      <w:r>
+        <w:tab/>
+      </w:r>
+      <w:r>
+        <w:tab/>
+      </w:r>
+      <w:r>
+        <w:rPr>
+          <w:b/>
+          <w:sz w:val="32"/>
+          <w:szCs w:val="32"/>
+          <w:highlight w:val="yellow"/>
+          <w:u w:val="single"/>
+          <w:lang w:val="en-US"/>
+        </w:rPr>
+        <w:t>Task</w:t>
+      </w:r>
+      <w:r>
+        <w:rPr>
+          <w:b/>
+          <w:sz w:val="32"/>
+          <w:szCs w:val="32"/>
+          <w:highlight w:val="yellow"/>
+          <w:u w:val="single"/>
+        </w:rPr>
+        <w:t xml:space="preserve"> 0001</w:t>
+      </w:r>
+    </w:p>
+    <w:p>
+      <w:pPr>
+        <w:ind w:left="705"/>
+      </w:pPr>
+      <w:r>
+        <w:tab/>
+      </w:r>
+      <w:r>
+        <w:tab/>
+      </w:r>
+      <w:r>
+        <w:t xml:space="preserve">2) </w:t>
+      </w:r>
+      <w:r>
+        <w:t xml:space="preserve">Вопрос о замене файлов на консоль (или </w:t>
+      </w:r>
+      <w:proofErr w:type="spellStart"/>
+      <w:r>
+        <w:t>месседжом</w:t>
+      </w:r>
+      <w:proofErr w:type="spellEnd"/>
+      <w:r>
+        <w:t>)</w:t>
+      </w:r>
+    </w:p>
+    <w:p>
+      <w:pPr>
+        <w:ind w:left="705"/>
+      </w:pPr>
+      <w:r>
+        <w:rPr>
+          <w:highlight w:val="green"/>
+        </w:rPr>
+        <w:t xml:space="preserve">- </w:t>
+      </w:r>
+      <w:r>
+        <w:rPr>
+          <w:highlight w:val="green"/>
+          <w:lang w:val="en-US"/>
+        </w:rPr>
+        <w:t>Git</w:t>
+      </w:r>
+    </w:p>
+    <w:p>
+      <w:pPr>
+        <w:ind w:left="705"/>
+      </w:pPr>
+      <w:r>
+        <w:t xml:space="preserve">- </w:t>
+      </w:r>
+      <w:r>
+        <w:t xml:space="preserve">портретный </w:t>
+      </w:r>
+      <w:r>
+        <w:t>ландшафтные</w:t>
+      </w:r>
+    </w:p>
+    <w:p>
+      <w:pPr>
+        <w:ind w:left="705"/>
+        <w:rPr>
+          <w:highlight w:val="yellow"/>
+        </w:rPr>
+      </w:pPr>
+      <w:r>
+        <w:rPr>
+          <w:highlight w:val="yellow"/>
+        </w:rPr>
+        <w:t>- перезапись</w:t>
+      </w:r>
+    </w:p>
+    <w:p>
+      <w:pPr>
+        <w:spacing w:after="0"/>
+        <w:ind w:left="705"/>
+      </w:pPr>
+      <w:r>
+        <w:tab/>
+      </w:r>
+      <w:r>
+        <w:tab/>
+        <w:t xml:space="preserve">Изменяю задачу, хотел перезаписывать файлы. Но нужно </w:t>
+      </w:r>
+      <w:r>
+        <w:t xml:space="preserve">сделать информацию о файлах, скопированных в папку с картинками. Я это сделаю через файл </w:t>
+      </w:r>
+      <w:r>
+        <w:rPr>
+          <w:lang w:val="en-US"/>
+        </w:rPr>
+        <w:t>xml</w:t>
+      </w:r>
+      <w:r>
+        <w:t xml:space="preserve">, </w:t>
+      </w:r>
+      <w:proofErr w:type="spellStart"/>
+      <w:proofErr w:type="gramStart"/>
+      <w:r>
+        <w:t>т.к</w:t>
+      </w:r>
+      <w:proofErr w:type="spellEnd"/>
+      <w:proofErr w:type="gramEnd"/>
+      <w:r>
+        <w:t xml:space="preserve"> мне кажется «дорогим» использовать здесь </w:t>
+      </w:r>
+      <w:r>
+        <w:rPr>
+          <w:lang w:val="en-US"/>
+        </w:rPr>
+        <w:t>SQL</w:t>
+      </w:r>
+      <w:r>
+        <w:t>, не требуется много данных.</w:t>
+      </w:r>
+    </w:p>
+    <w:p>
+      <w:pPr>
+        <w:ind w:left="705"/>
+      </w:pPr>
+      <w:r>
+        <w:t xml:space="preserve">При каждом запуске программы, будет читаться этот файл. Файл </w:t>
+      </w:r>
+      <w:proofErr w:type="spellStart"/>
+      <w:r>
+        <w:rPr>
+          <w:lang w:val="en-US"/>
+        </w:rPr>
+        <w:t>XMLData</w:t>
+      </w:r>
+      <w:proofErr w:type="spellEnd"/>
+      <w:r>
+        <w:t>.</w:t>
+      </w:r>
+      <w:r>
+        <w:rPr>
+          <w:lang w:val="en-US"/>
+        </w:rPr>
+        <w:t>xml</w:t>
+      </w:r>
+      <w:r>
+        <w:t xml:space="preserve">. Если файла нет, он будет создаваться сразу с нужной структурой, если файл есть, то будут читаться данные из файла (в отдельном потоке) и эти данные будут находится в коллекции. (не исключено, что далее в место файла сделаю локальную </w:t>
+      </w:r>
+      <w:r>
+        <w:rPr>
+          <w:lang w:val="en-US"/>
+        </w:rPr>
+        <w:t>SQL</w:t>
+      </w:r>
+      <w:r>
+        <w:t>.</w:t>
+      </w:r>
+    </w:p>
+    <w:p>
+      <w:pPr>
+        <w:ind w:left="705"/>
+      </w:pPr>
+      <w:r>
+        <w:tab/>
+      </w:r>
+      <w:r>
+        <w:tab/>
+        <w:t xml:space="preserve">Формат файла </w:t>
+      </w:r>
+      <w:r>
+        <w:rPr>
+          <w:lang w:val="en-US"/>
+        </w:rPr>
+        <w:t>xml</w:t>
+      </w:r>
+      <w:r>
+        <w:t>:</w:t>
+      </w:r>
+    </w:p>
+    <w:p>
+      <w:pPr>
+        <w:spacing w:after="0"/>
+        <w:ind w:left="1418"/>
+      </w:pPr>
+      <w:r>
+        <w:t>&lt;</w:t>
+      </w:r>
+      <w:r>
+        <w:t>Фото скопированное</w:t>
+      </w:r>
+      <w:r>
+        <w:t>&gt;</w:t>
+      </w:r>
+    </w:p>
+    <w:p>
+      <w:pPr>
+        <w:spacing w:after="0"/>
+        <w:ind w:left="1418" w:firstLine="706"/>
+      </w:pPr>
+      <w:r>
+        <w:t>&lt;</w:t>
+      </w:r>
+      <w:r>
+        <w:t>Имя</w:t>
+      </w:r>
+      <w:r>
+        <w:t>&gt;</w:t>
+      </w:r>
+      <w:r>
+        <w:t xml:space="preserve"> </w:t>
+      </w:r>
+      <w:r>
+        <w:t>&lt;</w:t>
+      </w:r>
+      <w:r>
+        <w:rPr>
+          <w:lang w:val="en-US"/>
+        </w:rPr>
+        <w:t>/</w:t>
+      </w:r>
+      <w:r>
+        <w:t>Имя</w:t>
+      </w:r>
+      <w:r>
+        <w:t>&gt;</w:t>
+      </w:r>
+    </w:p>
+    <w:p>
+      <w:pPr>
+        <w:spacing w:after="0"/>
+        <w:ind w:left="1418" w:firstLine="706"/>
+      </w:pPr>
+      <w:r>
+        <w:t>&lt;</w:t>
+      </w:r>
+      <w:r>
+        <w:t>Размер</w:t>
+      </w:r>
+      <w:r>
+        <w:t>&gt;</w:t>
+      </w:r>
+      <w:r>
+        <w:t xml:space="preserve"> &lt;</w:t>
+      </w:r>
+      <w:r>
+        <w:rPr>
+          <w:lang w:val="en-US"/>
+        </w:rPr>
+        <w:t>/</w:t>
+      </w:r>
+      <w:r>
+        <w:t>Размер</w:t>
+      </w:r>
+      <w:r>
+        <w:t>&gt;</w:t>
+      </w:r>
+    </w:p>
+    <w:p>
+      <w:pPr>
+        <w:spacing w:after="0"/>
+        <w:ind w:left="1418" w:firstLine="706"/>
+      </w:pPr>
+      <w:r>
+        <w:t>&lt;</w:t>
+      </w:r>
+      <w:r>
+        <w:t>Дата ф</w:t>
+      </w:r>
+      <w:bookmarkStart w:id="0" w:name="_GoBack"/>
       <w:bookmarkEnd w:id="0"/>
-    </w:p>
-    <w:p>
-      <w:r>
-        <w:t>Общее</w:t>
-      </w:r>
-      <w:r>
-        <w:t>:</w:t>
-      </w:r>
-    </w:p>
-    <w:p>
-      <w:pPr>
-        <w:ind w:left="708"/>
-      </w:pPr>
-      <w:r>
-        <w:t xml:space="preserve">Программа находит фото, которые появляются на экране блокировки </w:t>
-      </w:r>
-      <w:r>
-        <w:rPr>
-          <w:lang w:val="en-US"/>
-        </w:rPr>
-        <w:t>Windows</w:t>
-      </w:r>
-      <w:r>
-        <w:t xml:space="preserve"> 10</w:t>
-      </w:r>
-      <w:r>
-        <w:t xml:space="preserve"> и сохраняет их указанном месте. </w:t>
-      </w:r>
-    </w:p>
-    <w:p>
-      <w:r>
-        <w:t>Описание:</w:t>
-      </w:r>
-    </w:p>
-    <w:p>
-      <w:pPr>
-        <w:ind w:left="708"/>
-      </w:pPr>
-      <w:r>
-        <w:t xml:space="preserve">Фото, которые появляются на экране блокировки называется </w:t>
-      </w:r>
-      <w:r>
-        <w:rPr>
-          <w:lang w:val="en-US"/>
-        </w:rPr>
-        <w:t>Windows</w:t>
-      </w:r>
-      <w:r>
-        <w:t>: Интересное</w:t>
-      </w:r>
-      <w:r>
-        <w:t xml:space="preserve"> (</w:t>
-      </w:r>
-      <w:r>
-        <w:rPr>
-          <w:lang w:val="en-US"/>
-        </w:rPr>
-        <w:t>Windows</w:t>
+      <w:r>
+        <w:t>айла</w:t>
+      </w:r>
+      <w:r>
+        <w:t>&gt;</w:t>
+      </w:r>
+      <w:r>
+        <w:t xml:space="preserve"> &lt;</w:t>
+      </w:r>
+      <w:r>
+        <w:rPr>
+          <w:lang w:val="en-US"/>
+        </w:rPr>
+        <w:t>/</w:t>
+      </w:r>
+      <w:r>
+        <w:t>Дата файла</w:t>
+      </w:r>
+      <w:r>
+        <w:t>&gt;</w:t>
+      </w:r>
+    </w:p>
+    <w:p>
+      <w:pPr>
+        <w:spacing w:after="0"/>
+        <w:ind w:left="1418" w:firstLine="706"/>
+        <w:rPr>
+          <w:lang w:val="en-US"/>
+        </w:rPr>
+      </w:pPr>
+      <w:r>
+        <w:lastRenderedPageBreak/>
+        <w:t>&lt;</w:t>
+      </w:r>
+      <w:r>
+        <w:t>Предыдущее имя</w:t>
+      </w:r>
+      <w:r>
+        <w:t>&gt;</w:t>
       </w:r>
       <w:r>
         <w:t xml:space="preserve"> </w:t>
@@ -103,45 +576,97 @@
         <w:rPr>
           <w:lang w:val="en-US"/>
         </w:rPr>
-        <w:t>spotlight</w:t>
-      </w:r>
-      <w:r>
-        <w:t>)</w:t>
-      </w:r>
-      <w:r>
-        <w:t xml:space="preserve">. Находятся фото по адресу: </w:t>
-      </w:r>
-      <w:r>
-        <w:t>C:\Users\leoon\AppData\Local\Packages\Microsoft.Windows.ContentDeliveryManager_cw5n1h2txyewy\LocalState\Assets</w:t>
-      </w:r>
-    </w:p>
-    <w:p>
-      <w:pPr>
-        <w:ind w:left="708"/>
-      </w:pPr>
-      <w:r>
-        <w:t>И находятся они в виде рабочих файлов типа:</w:t>
-      </w:r>
-    </w:p>
-    <w:p>
-      <w:pPr>
-        <w:ind w:left="708"/>
-      </w:pPr>
-      <w:r>
-        <w:t>3b2144242ed014c8229d80c84ff0d8e09b74627ced31e4619e0f518ba701a230</w:t>
-      </w:r>
-    </w:p>
-    <w:p>
-      <w:pPr>
-        <w:ind w:left="708"/>
-      </w:pPr>
-      <w:r>
-        <w:t>Без расширения.</w:t>
-      </w:r>
-    </w:p>
-    <w:p>
-      <w:r>
-        <w:t>Задача программы:</w:t>
+        <w:t>&lt;/</w:t>
+      </w:r>
+      <w:r>
+        <w:t>Предыдущее имя</w:t>
+      </w:r>
+      <w:r>
+        <w:rPr>
+          <w:lang w:val="en-US"/>
+        </w:rPr>
+        <w:t>&gt;</w:t>
+      </w:r>
+    </w:p>
+    <w:p>
+      <w:pPr>
+        <w:spacing w:after="0"/>
+        <w:ind w:left="1418"/>
+      </w:pPr>
+      <w:r>
+        <w:t>&lt;</w:t>
+      </w:r>
+      <w:r>
+        <w:t>/</w:t>
+      </w:r>
+      <w:r>
+        <w:t>Фото скопированное</w:t>
+      </w:r>
+      <w:r>
+        <w:t>&gt;</w:t>
+      </w:r>
+    </w:p>
+    <w:p>
+      <w:pPr>
+        <w:spacing w:after="0"/>
+        <w:ind w:left="1418"/>
+        <w:rPr>
+          <w:lang w:val="en-US"/>
+        </w:rPr>
+      </w:pPr>
+      <w:r>
+        <w:t>&lt;</w:t>
+      </w:r>
+      <w:r>
+        <w:rPr>
+          <w:lang w:val="en-US"/>
+        </w:rPr>
+        <w:t>&gt;</w:t>
+      </w:r>
+    </w:p>
+    <w:p>
+      <w:pPr>
+        <w:spacing w:after="0"/>
+        <w:ind w:left="1418"/>
+        <w:rPr>
+          <w:lang w:val="en-US"/>
+        </w:rPr>
+      </w:pPr>
+      <w:r>
+        <w:rPr>
+          <w:lang w:val="en-US"/>
+        </w:rPr>
+        <w:t>&lt;&gt;</w:t>
+      </w:r>
+    </w:p>
+    <w:p>
+      <w:pPr>
+        <w:spacing w:after="0"/>
+        <w:ind w:left="1418"/>
+        <w:rPr>
+          <w:lang w:val="en-US"/>
+        </w:rPr>
+      </w:pPr>
+      <w:r>
+        <w:rPr>
+          <w:lang w:val="en-US"/>
+        </w:rPr>
+        <w:t>&lt;&gt;</w:t>
+      </w:r>
+    </w:p>
+    <w:p>
+      <w:pPr>
+        <w:spacing w:after="0"/>
+        <w:ind w:left="1418"/>
+        <w:rPr>
+          <w:lang w:val="en-US"/>
+        </w:rPr>
+      </w:pPr>
+      <w:r>
+        <w:rPr>
+          <w:lang w:val="en-US"/>
+        </w:rPr>
+        <w:t>&lt;&gt;</w:t>
       </w:r>
     </w:p>
     <w:p>
@@ -149,157 +674,18 @@
         <w:ind w:left="705"/>
       </w:pPr>
       <w:r>
-        <w:t xml:space="preserve">Взять эти файлы, скопировать в нужную папку, изменить название и добавить расширение </w:t>
-      </w:r>
-      <w:r>
-        <w:t>.</w:t>
-      </w:r>
-      <w:r>
-        <w:rPr>
-          <w:lang w:val="en-US"/>
-        </w:rPr>
-        <w:t>jpg</w:t>
+        <w:t>- резервная копия заменённых файлов.</w:t>
       </w:r>
     </w:p>
     <w:p>
       <w:pPr>
         <w:ind w:left="705"/>
       </w:pPr>
-      <w:r>
-        <w:t>07.02.18</w:t>
-      </w:r>
     </w:p>
     <w:p>
       <w:pPr>
         <w:ind w:left="705"/>
       </w:pPr>
-      <w:r>
-        <w:tab/>
-      </w:r>
-      <w:r>
-        <w:tab/>
-      </w:r>
-      <w:r>
-        <w:t xml:space="preserve">1) </w:t>
-      </w:r>
-      <w:r>
-        <w:t xml:space="preserve">Разобраться, как в цикле можно перебирать фото, вернее проверять их размер не перегружая память. Т.е. если сейчас просто взять через </w:t>
-      </w:r>
-      <w:r>
-        <w:rPr>
-          <w:lang w:val="en-US"/>
-        </w:rPr>
-        <w:t>Image</w:t>
-      </w:r>
-      <w:r>
-        <w:t xml:space="preserve"> в цикле, то, как я понимаю, просто каждая фото загружается в память, но ее не успевает </w:t>
-      </w:r>
-      <w:proofErr w:type="spellStart"/>
-      <w:r>
-        <w:t>гарбич</w:t>
-      </w:r>
-      <w:proofErr w:type="spellEnd"/>
-      <w:r>
-        <w:t xml:space="preserve"> коллектор выгрузить из памяти и память переполняется.</w:t>
-      </w:r>
-      <w:r>
-        <w:t xml:space="preserve"> (решил с помощь</w:t>
-      </w:r>
-      <w:r>
-        <w:t xml:space="preserve">ю </w:t>
-      </w:r>
-      <w:r>
-        <w:rPr>
-          <w:lang w:val="en-US"/>
-        </w:rPr>
-        <w:t>Bitmap</w:t>
-      </w:r>
-      <w:r>
-        <w:t>)</w:t>
-      </w:r>
-    </w:p>
-    <w:p>
-      <w:pPr>
-        <w:ind w:left="705"/>
-        <w:rPr>
-          <w:lang w:val="en-US"/>
-        </w:rPr>
-      </w:pPr>
-      <w:r>
-        <w:rPr>
-          <w:lang w:val="en-US"/>
-        </w:rPr>
-        <w:t>10.02.18</w:t>
-      </w:r>
-    </w:p>
-    <w:p>
-      <w:pPr>
-        <w:ind w:left="705"/>
-      </w:pPr>
-      <w:r>
-        <w:tab/>
-      </w:r>
-      <w:r>
-        <w:tab/>
-      </w:r>
-      <w:r>
-        <w:t xml:space="preserve">2) </w:t>
-      </w:r>
-      <w:r>
-        <w:t xml:space="preserve">Вопрос о замене файлов на консоль (или </w:t>
-      </w:r>
-      <w:proofErr w:type="spellStart"/>
-      <w:r>
-        <w:t>месседжом</w:t>
-      </w:r>
-      <w:proofErr w:type="spellEnd"/>
-      <w:r>
-        <w:t>)</w:t>
-      </w:r>
-    </w:p>
-    <w:p>
-      <w:pPr>
-        <w:ind w:left="705"/>
-        <w:rPr>
-          <w:lang w:val="en-US"/>
-        </w:rPr>
-      </w:pPr>
-      <w:r>
-        <w:rPr>
-          <w:lang w:val="en-US"/>
-        </w:rPr>
-        <w:t>- Git</w:t>
-      </w:r>
-    </w:p>
-    <w:p>
-      <w:pPr>
-        <w:ind w:left="705"/>
-      </w:pPr>
-      <w:r>
-        <w:t xml:space="preserve">- </w:t>
-      </w:r>
-      <w:r>
-        <w:t xml:space="preserve">портретный </w:t>
-      </w:r>
-      <w:r>
-        <w:t>ландшафтные</w:t>
-      </w:r>
-    </w:p>
-    <w:p>
-      <w:pPr>
-        <w:ind w:left="705"/>
-      </w:pPr>
-      <w:r>
-        <w:t>- перезапись</w:t>
-      </w:r>
-    </w:p>
-    <w:p>
-      <w:pPr>
-        <w:ind w:left="705"/>
-      </w:pPr>
-      <w:r>
-        <w:t>- резервная копия заменённых файлов.</w:t>
-      </w:r>
     </w:p>
     <w:p>
       <w:pPr>
@@ -401,6 +787,100 @@
     </w:sectPr>
   </w:body>
 </w:document>
+</file>
+
+<file path=word/numbering.xml><?xml version="1.0" encoding="utf-8"?>
+<w:numbering xmlns:wpc="http://schemas.microsoft.com/office/word/2010/wordprocessingCanvas" xmlns:cx="http://schemas.microsoft.com/office/drawing/2014/chartex" xmlns:cx1="http://schemas.microsoft.com/office/drawing/2015/9/8/chartex" xmlns:cx2="http://schemas.microsoft.com/office/drawing/2015/10/21/chartex" xmlns:cx3="http://schemas.microsoft.com/office/drawing/2016/5/9/chartex" xmlns:cx4="http://schemas.microsoft.com/office/drawing/2016/5/10/chartex" xmlns:cx5="http://schemas.microsoft.com/office/drawing/2016/5/11/chartex" xmlns:cx6="http://schemas.microsoft.com/office/drawing/2016/5/12/chartex" xmlns:cx7="http://schemas.microsoft.com/office/drawing/2016/5/13/chartex" xmlns:cx8="http://schemas.microsoft.com/office/drawing/2016/5/14/chartex" xmlns:mc="http://schemas.openxmlformats.org/markup-compatibility/2006" xmlns:aink="http://schemas.microsoft.com/office/drawing/2016/ink" xmlns:am3d="http://schemas.microsoft.com/office/drawing/2017/model3d" xmlns:o="urn:schemas-microsoft-com:office:office" xmlns:r="http://schemas.openxmlformats.org/officeDocument/2006/relationships" xmlns:m="http://schemas.openxmlformats.org/officeDocument/2006/math" xmlns:v="urn:schemas-microsoft-com:vml" xmlns:wp14="http://schemas.microsoft.com/office/word/2010/wordprocessingDrawing" xmlns:wp="http://schemas.openxmlformats.org/drawingml/2006/wordprocessingDrawing" xmlns:w10="urn:schemas-microsoft-com:office:word" xmlns:w="http://schemas.openxmlformats.org/wordprocessingml/2006/main" xmlns:w14="http://schemas.microsoft.com/office/word/2010/wordml" xmlns:w15="http://schemas.microsoft.com/office/word/2012/wordml" xmlns:w16cid="http://schemas.microsoft.com/office/word/2016/wordml/cid" xmlns:w16se="http://schemas.microsoft.com/office/word/2015/wordml/symex" xmlns:wpg="http://schemas.microsoft.com/office/word/2010/wordprocessingGroup" xmlns:wpi="http://schemas.microsoft.com/office/word/2010/wordprocessingInk" xmlns:wne="http://schemas.microsoft.com/office/word/2006/wordml" xmlns:wps="http://schemas.microsoft.com/office/word/2010/wordprocessingShape" mc:Ignorable="w14 w15 w16se w16cid wp14">
+  <w:abstractNum w:abstractNumId="0" w15:restartNumberingAfterBreak="0">
+    <w:nsid w:val="0FBC441A"/>
+    <w:multiLevelType w:val="multilevel"/>
+    <w:tmpl w:val="0419001D"/>
+    <w:lvl w:ilvl="0">
+      <w:start w:val="1"/>
+      <w:numFmt w:val="decimal"/>
+      <w:lvlText w:val="%1)"/>
+      <w:lvlJc w:val="left"/>
+      <w:pPr>
+        <w:ind w:left="360" w:hanging="360"/>
+      </w:pPr>
+    </w:lvl>
+    <w:lvl w:ilvl="1">
+      <w:start w:val="1"/>
+      <w:numFmt w:val="lowerLetter"/>
+      <w:lvlText w:val="%2)"/>
+      <w:lvlJc w:val="left"/>
+      <w:pPr>
+        <w:ind w:left="720" w:hanging="360"/>
+      </w:pPr>
+    </w:lvl>
+    <w:lvl w:ilvl="2">
+      <w:start w:val="1"/>
+      <w:numFmt w:val="lowerRoman"/>
+      <w:lvlText w:val="%3)"/>
+      <w:lvlJc w:val="left"/>
+      <w:pPr>
+        <w:ind w:left="1080" w:hanging="360"/>
+      </w:pPr>
+    </w:lvl>
+    <w:lvl w:ilvl="3">
+      <w:start w:val="1"/>
+      <w:numFmt w:val="decimal"/>
+      <w:lvlText w:val="(%4)"/>
+      <w:lvlJc w:val="left"/>
+      <w:pPr>
+        <w:ind w:left="1440" w:hanging="360"/>
+      </w:pPr>
+    </w:lvl>
+    <w:lvl w:ilvl="4">
+      <w:start w:val="1"/>
+      <w:numFmt w:val="lowerLetter"/>
+      <w:lvlText w:val="(%5)"/>
+      <w:lvlJc w:val="left"/>
+      <w:pPr>
+        <w:ind w:left="1800" w:hanging="360"/>
+      </w:pPr>
+    </w:lvl>
+    <w:lvl w:ilvl="5">
+      <w:start w:val="1"/>
+      <w:numFmt w:val="lowerRoman"/>
+      <w:lvlText w:val="(%6)"/>
+      <w:lvlJc w:val="left"/>
+      <w:pPr>
+        <w:ind w:left="2160" w:hanging="360"/>
+      </w:pPr>
+    </w:lvl>
+    <w:lvl w:ilvl="6">
+      <w:start w:val="1"/>
+      <w:numFmt w:val="decimal"/>
+      <w:lvlText w:val="%7."/>
+      <w:lvlJc w:val="left"/>
+      <w:pPr>
+        <w:ind w:left="2520" w:hanging="360"/>
+      </w:pPr>
+    </w:lvl>
+    <w:lvl w:ilvl="7">
+      <w:start w:val="1"/>
+      <w:numFmt w:val="lowerLetter"/>
+      <w:lvlText w:val="%8."/>
+      <w:lvlJc w:val="left"/>
+      <w:pPr>
+        <w:ind w:left="2880" w:hanging="360"/>
+      </w:pPr>
+    </w:lvl>
+    <w:lvl w:ilvl="8">
+      <w:start w:val="1"/>
+      <w:numFmt w:val="lowerRoman"/>
+      <w:lvlText w:val="%9."/>
+      <w:lvlJc w:val="left"/>
+      <w:pPr>
+        <w:ind w:left="3240" w:hanging="360"/>
+      </w:pPr>
+    </w:lvl>
+  </w:abstractNum>
+  <w:num w:numId="1">
+    <w:abstractNumId w:val="0"/>
+  </w:num>
+</w:numbering>
 </file>
 
 <file path=word/styles.xml><?xml version="1.0" encoding="utf-8"?>
@@ -1124,4 +1604,16 @@
     </a:ext>
   </a:extLst>
 </a:theme>
+</file>
+
+<file path=customXml/item1.xml><?xml version="1.0" encoding="utf-8"?>
+<b:Sources xmlns:b="http://schemas.openxmlformats.org/officeDocument/2006/bibliography" xmlns="http://schemas.openxmlformats.org/officeDocument/2006/bibliography" SelectedStyle="\APASixthEditionOfficeOnline.xsl" StyleName="APA" Version="6"/>
+</file>
+
+<file path=customXml/itemProps1.xml><?xml version="1.0" encoding="utf-8"?>
+<ds:datastoreItem xmlns:ds="http://schemas.openxmlformats.org/officeDocument/2006/customXml" ds:itemID="{C8BDD3C6-8D23-4BE8-878A-E411464F26E1}">
+  <ds:schemaRefs>
+    <ds:schemaRef ds:uri="http://schemas.openxmlformats.org/officeDocument/2006/bibliography"/>
+  </ds:schemaRefs>
+</ds:datastoreItem>
 </file>
</xml_diff>

<commit_message>
Added a class with fields for the data file, finalized the creation of a data file, added a file read and added to the data collection
</commit_message>
<xml_diff>
--- a/Photos from Windows spotlight.docx
+++ b/Photos from Windows spotlight.docx
@@ -219,11 +219,20 @@
     <w:p>
       <w:pPr>
         <w:ind w:left="705"/>
-      </w:pPr>
-      <w:r>
+        <w:rPr>
+          <w:u w:val="single"/>
+        </w:rPr>
+      </w:pPr>
+      <w:r>
+        <w:rPr>
+          <w:u w:val="single"/>
+        </w:rPr>
         <w:t>10.02.18</w:t>
       </w:r>
       <w:r>
+        <w:rPr>
+          <w:u w:val="single"/>
+        </w:rPr>
         <w:t xml:space="preserve"> </w:t>
       </w:r>
     </w:p>
@@ -289,6 +298,9 @@
       <w:r>
         <w:t>)</w:t>
       </w:r>
+      <w:r>
+        <w:t xml:space="preserve"> (замены не будет, не нужна)</w:t>
+      </w:r>
     </w:p>
     <w:p>
       <w:pPr>
@@ -474,9 +486,6 @@
         <w:t>&lt;</w:t>
       </w:r>
       <w:r>
-        <w:rPr>
-          <w:lang w:val="en-US"/>
-        </w:rPr>
         <w:t>/</w:t>
       </w:r>
       <w:r>
@@ -504,9 +513,6 @@
         <w:t xml:space="preserve"> &lt;</w:t>
       </w:r>
       <w:r>
-        <w:rPr>
-          <w:lang w:val="en-US"/>
-        </w:rPr>
         <w:t>/</w:t>
       </w:r>
       <w:r>
@@ -522,152 +528,249 @@
         <w:ind w:left="1418" w:firstLine="706"/>
       </w:pPr>
       <w:r>
+        <w:lastRenderedPageBreak/>
         <w:t>&lt;</w:t>
       </w:r>
       <w:r>
-        <w:t>Дата ф</w:t>
+        <w:t>Дата файла</w:t>
+      </w:r>
+      <w:r>
+        <w:t>&gt;</w:t>
+      </w:r>
+      <w:r>
+        <w:t xml:space="preserve"> &lt;</w:t>
+      </w:r>
+      <w:r>
+        <w:t>/</w:t>
+      </w:r>
+      <w:r>
+        <w:t>Дата файла</w:t>
+      </w:r>
+      <w:r>
+        <w:t>&gt;</w:t>
+      </w:r>
+    </w:p>
+    <w:p>
+      <w:pPr>
+        <w:spacing w:after="0"/>
+        <w:ind w:left="1418" w:firstLine="706"/>
+      </w:pPr>
+      <w:r>
+        <w:t>&lt;</w:t>
+      </w:r>
+      <w:r>
+        <w:t>Предыдущее имя</w:t>
+      </w:r>
+      <w:r>
+        <w:t>&gt;</w:t>
+      </w:r>
+      <w:r>
+        <w:t xml:space="preserve"> </w:t>
+      </w:r>
+      <w:r>
+        <w:t>&lt;/</w:t>
+      </w:r>
+      <w:r>
+        <w:t>Предыдущее имя</w:t>
+      </w:r>
+      <w:r>
+        <w:t>&gt;</w:t>
+      </w:r>
+    </w:p>
+    <w:p>
+      <w:pPr>
+        <w:spacing w:after="0"/>
+        <w:ind w:left="1418"/>
+      </w:pPr>
+      <w:r>
+        <w:t>&lt;</w:t>
+      </w:r>
+      <w:r>
+        <w:t>/</w:t>
+      </w:r>
+      <w:r>
+        <w:t>Фото скопированное</w:t>
+      </w:r>
+      <w:r>
+        <w:t>&gt;</w:t>
+      </w:r>
+    </w:p>
+    <w:p>
+      <w:pPr>
+        <w:spacing w:after="0"/>
+        <w:ind w:left="1418"/>
+      </w:pPr>
+      <w:r>
+        <w:t>&lt;</w:t>
+      </w:r>
+      <w:r>
+        <w:t>&gt;</w:t>
+      </w:r>
+    </w:p>
+    <w:p>
+      <w:pPr>
+        <w:spacing w:after="0"/>
+        <w:ind w:left="1418"/>
+      </w:pPr>
+      <w:r>
+        <w:t>&lt;&gt;</w:t>
+      </w:r>
+    </w:p>
+    <w:p>
+      <w:pPr>
+        <w:spacing w:after="0"/>
+        <w:ind w:left="1418"/>
+      </w:pPr>
+      <w:r>
+        <w:t>&lt;&gt;</w:t>
+      </w:r>
+    </w:p>
+    <w:p>
+      <w:pPr>
+        <w:spacing w:after="0"/>
+        <w:ind w:left="1418"/>
+      </w:pPr>
+      <w:r>
+        <w:t>&lt;&gt;</w:t>
+      </w:r>
+    </w:p>
+    <w:p>
+      <w:pPr>
+        <w:spacing w:after="0"/>
+        <w:ind w:left="1418"/>
+      </w:pPr>
+    </w:p>
+    <w:p>
+      <w:pPr>
+        <w:spacing w:after="0"/>
+        <w:ind w:left="1418"/>
+        <w:rPr>
+          <w:u w:val="single"/>
+          <w:lang w:val="en-US"/>
+        </w:rPr>
+      </w:pPr>
+      <w:r>
+        <w:rPr>
+          <w:u w:val="single"/>
+        </w:rPr>
+        <w:t>(+</w:t>
+      </w:r>
+      <w:r>
+        <w:rPr>
+          <w:u w:val="single"/>
+          <w:lang w:val="en-US"/>
+        </w:rPr>
+        <w:t xml:space="preserve"> 15.02.2018)</w:t>
+      </w:r>
+    </w:p>
+    <w:p>
+      <w:pPr>
+        <w:pStyle w:val="a3"/>
+        <w:numPr>
+          <w:ilvl w:val="0"/>
+          <w:numId w:val="2"/>
+        </w:numPr>
+        <w:spacing w:after="0"/>
+        <w:rPr>
+          <w:highlight w:val="green"/>
+        </w:rPr>
+      </w:pPr>
+      <w:r>
+        <w:rPr>
+          <w:highlight w:val="green"/>
+        </w:rPr>
+        <w:t>Делаю проверку, есть ли в директории файл с данными, т.е. «</w:t>
+      </w:r>
+      <w:r>
+        <w:rPr>
+          <w:highlight w:val="green"/>
+          <w:lang w:val="en-US"/>
+        </w:rPr>
+        <w:t>data</w:t>
+      </w:r>
+      <w:r>
+        <w:rPr>
+          <w:highlight w:val="green"/>
+        </w:rPr>
+        <w:t>.</w:t>
+      </w:r>
+      <w:r>
+        <w:rPr>
+          <w:highlight w:val="green"/>
+          <w:lang w:val="en-US"/>
+        </w:rPr>
+        <w:t>xml</w:t>
+      </w:r>
+      <w:r>
+        <w:rPr>
+          <w:highlight w:val="green"/>
+        </w:rPr>
+        <w:t>». Если файл существует, то мы пишем в него, если не существует, то создаем его.</w:t>
+      </w:r>
+    </w:p>
+    <w:p>
+      <w:pPr>
+        <w:pStyle w:val="a3"/>
+        <w:numPr>
+          <w:ilvl w:val="0"/>
+          <w:numId w:val="2"/>
+        </w:numPr>
+        <w:spacing w:after="0"/>
+      </w:pPr>
+      <w:r>
+        <w:t xml:space="preserve">Копируем все данные из файла в коллекцию типа </w:t>
+      </w:r>
+      <w:proofErr w:type="gramStart"/>
+      <w:r>
+        <w:rPr>
+          <w:lang w:val="en-US"/>
+        </w:rPr>
+        <w:t>List</w:t>
+      </w:r>
+      <w:r>
+        <w:t>&lt;</w:t>
+      </w:r>
+      <w:proofErr w:type="gramEnd"/>
+      <w:r>
+        <w:t>&gt;</w:t>
+      </w:r>
+      <w:r>
+        <w:t xml:space="preserve"> параметризированную классом с данными.</w:t>
+      </w:r>
+    </w:p>
+    <w:p>
+      <w:pPr>
+        <w:pStyle w:val="a3"/>
+        <w:numPr>
+          <w:ilvl w:val="0"/>
+          <w:numId w:val="2"/>
+        </w:numPr>
+        <w:spacing w:after="0"/>
+      </w:pPr>
+      <w:r>
+        <w:t>Записываем данные фотографий в файл.</w:t>
+      </w:r>
+    </w:p>
+    <w:p>
+      <w:pPr>
+        <w:pStyle w:val="a3"/>
+        <w:numPr>
+          <w:ilvl w:val="0"/>
+          <w:numId w:val="2"/>
+        </w:numPr>
+        <w:spacing w:after="0"/>
+      </w:pPr>
+      <w:r>
+        <w:t>При не первом запуске сверяем обнаруженные файлы и файлы из файла коллекции (нужно еще добавить определение имен файлов в папке назначения)</w:t>
       </w:r>
       <w:bookmarkStart w:id="0" w:name="_GoBack"/>
       <w:bookmarkEnd w:id="0"/>
-      <w:r>
-        <w:t>айла</w:t>
-      </w:r>
-      <w:r>
-        <w:t>&gt;</w:t>
-      </w:r>
-      <w:r>
-        <w:t xml:space="preserve"> &lt;</w:t>
-      </w:r>
-      <w:r>
-        <w:rPr>
-          <w:lang w:val="en-US"/>
-        </w:rPr>
-        <w:t>/</w:t>
-      </w:r>
-      <w:r>
-        <w:t>Дата файла</w:t>
-      </w:r>
-      <w:r>
-        <w:t>&gt;</w:t>
-      </w:r>
-    </w:p>
-    <w:p>
-      <w:pPr>
-        <w:spacing w:after="0"/>
-        <w:ind w:left="1418" w:firstLine="706"/>
-        <w:rPr>
-          <w:lang w:val="en-US"/>
-        </w:rPr>
-      </w:pPr>
-      <w:r>
-        <w:lastRenderedPageBreak/>
-        <w:t>&lt;</w:t>
-      </w:r>
-      <w:r>
-        <w:t>Предыдущее имя</w:t>
-      </w:r>
-      <w:r>
-        <w:t>&gt;</w:t>
-      </w:r>
-      <w:r>
-        <w:t xml:space="preserve"> </w:t>
-      </w:r>
-      <w:r>
-        <w:rPr>
-          <w:lang w:val="en-US"/>
-        </w:rPr>
-        <w:t>&lt;/</w:t>
-      </w:r>
-      <w:r>
-        <w:t>Предыдущее имя</w:t>
-      </w:r>
-      <w:r>
-        <w:rPr>
-          <w:lang w:val="en-US"/>
-        </w:rPr>
-        <w:t>&gt;</w:t>
-      </w:r>
     </w:p>
     <w:p>
       <w:pPr>
         <w:spacing w:after="0"/>
         <w:ind w:left="1418"/>
       </w:pPr>
-      <w:r>
-        <w:t>&lt;</w:t>
-      </w:r>
-      <w:r>
-        <w:t>/</w:t>
-      </w:r>
-      <w:r>
-        <w:t>Фото скопированное</w:t>
-      </w:r>
-      <w:r>
-        <w:t>&gt;</w:t>
-      </w:r>
-    </w:p>
-    <w:p>
-      <w:pPr>
-        <w:spacing w:after="0"/>
-        <w:ind w:left="1418"/>
-        <w:rPr>
-          <w:lang w:val="en-US"/>
-        </w:rPr>
-      </w:pPr>
-      <w:r>
-        <w:t>&lt;</w:t>
-      </w:r>
-      <w:r>
-        <w:rPr>
-          <w:lang w:val="en-US"/>
-        </w:rPr>
-        <w:t>&gt;</w:t>
-      </w:r>
-    </w:p>
-    <w:p>
-      <w:pPr>
-        <w:spacing w:after="0"/>
-        <w:ind w:left="1418"/>
-        <w:rPr>
-          <w:lang w:val="en-US"/>
-        </w:rPr>
-      </w:pPr>
-      <w:r>
-        <w:rPr>
-          <w:lang w:val="en-US"/>
-        </w:rPr>
-        <w:t>&lt;&gt;</w:t>
-      </w:r>
-    </w:p>
-    <w:p>
-      <w:pPr>
-        <w:spacing w:after="0"/>
-        <w:ind w:left="1418"/>
-        <w:rPr>
-          <w:lang w:val="en-US"/>
-        </w:rPr>
-      </w:pPr>
-      <w:r>
-        <w:rPr>
-          <w:lang w:val="en-US"/>
-        </w:rPr>
-        <w:t>&lt;&gt;</w:t>
-      </w:r>
-    </w:p>
-    <w:p>
-      <w:pPr>
-        <w:spacing w:after="0"/>
-        <w:ind w:left="1418"/>
-        <w:rPr>
-          <w:lang w:val="en-US"/>
-        </w:rPr>
-      </w:pPr>
-      <w:r>
-        <w:rPr>
-          <w:lang w:val="en-US"/>
-        </w:rPr>
-        <w:t>&lt;&gt;</w:t>
-      </w:r>
     </w:p>
     <w:p>
       <w:pPr>
@@ -675,6 +778,14 @@
       </w:pPr>
       <w:r>
         <w:t>- резервная копия заменённых файлов.</w:t>
+      </w:r>
+    </w:p>
+    <w:p>
+      <w:pPr>
+        <w:ind w:left="705"/>
+      </w:pPr>
+      <w:r>
+        <w:t>- Проверить, есть ли обновления файлов.</w:t>
       </w:r>
     </w:p>
     <w:p>
@@ -877,8 +988,124 @@
       </w:pPr>
     </w:lvl>
   </w:abstractNum>
+  <w:abstractNum w:abstractNumId="1" w15:restartNumberingAfterBreak="0">
+    <w:nsid w:val="16847BD2"/>
+    <w:multiLevelType w:val="hybridMultilevel"/>
+    <w:tmpl w:val="E1A2B6FA"/>
+    <w:lvl w:ilvl="0" w:tplc="7B4444B2">
+      <w:start w:val="10"/>
+      <w:numFmt w:val="bullet"/>
+      <w:lvlText w:val="-"/>
+      <w:lvlJc w:val="left"/>
+      <w:pPr>
+        <w:ind w:left="1778" w:hanging="360"/>
+      </w:pPr>
+      <w:rPr>
+        <w:rFonts w:ascii="Calibri" w:eastAsiaTheme="minorHAnsi" w:hAnsi="Calibri" w:cs="Calibri" w:hint="default"/>
+      </w:rPr>
+    </w:lvl>
+    <w:lvl w:ilvl="1" w:tplc="04190003" w:tentative="1">
+      <w:start w:val="1"/>
+      <w:numFmt w:val="bullet"/>
+      <w:lvlText w:val="o"/>
+      <w:lvlJc w:val="left"/>
+      <w:pPr>
+        <w:ind w:left="2498" w:hanging="360"/>
+      </w:pPr>
+      <w:rPr>
+        <w:rFonts w:ascii="Courier New" w:hAnsi="Courier New" w:cs="Courier New" w:hint="default"/>
+      </w:rPr>
+    </w:lvl>
+    <w:lvl w:ilvl="2" w:tplc="04190005" w:tentative="1">
+      <w:start w:val="1"/>
+      <w:numFmt w:val="bullet"/>
+      <w:lvlText w:val=""/>
+      <w:lvlJc w:val="left"/>
+      <w:pPr>
+        <w:ind w:left="3218" w:hanging="360"/>
+      </w:pPr>
+      <w:rPr>
+        <w:rFonts w:ascii="Wingdings" w:hAnsi="Wingdings" w:hint="default"/>
+      </w:rPr>
+    </w:lvl>
+    <w:lvl w:ilvl="3" w:tplc="04190001" w:tentative="1">
+      <w:start w:val="1"/>
+      <w:numFmt w:val="bullet"/>
+      <w:lvlText w:val=""/>
+      <w:lvlJc w:val="left"/>
+      <w:pPr>
+        <w:ind w:left="3938" w:hanging="360"/>
+      </w:pPr>
+      <w:rPr>
+        <w:rFonts w:ascii="Symbol" w:hAnsi="Symbol" w:hint="default"/>
+      </w:rPr>
+    </w:lvl>
+    <w:lvl w:ilvl="4" w:tplc="04190003" w:tentative="1">
+      <w:start w:val="1"/>
+      <w:numFmt w:val="bullet"/>
+      <w:lvlText w:val="o"/>
+      <w:lvlJc w:val="left"/>
+      <w:pPr>
+        <w:ind w:left="4658" w:hanging="360"/>
+      </w:pPr>
+      <w:rPr>
+        <w:rFonts w:ascii="Courier New" w:hAnsi="Courier New" w:cs="Courier New" w:hint="default"/>
+      </w:rPr>
+    </w:lvl>
+    <w:lvl w:ilvl="5" w:tplc="04190005" w:tentative="1">
+      <w:start w:val="1"/>
+      <w:numFmt w:val="bullet"/>
+      <w:lvlText w:val=""/>
+      <w:lvlJc w:val="left"/>
+      <w:pPr>
+        <w:ind w:left="5378" w:hanging="360"/>
+      </w:pPr>
+      <w:rPr>
+        <w:rFonts w:ascii="Wingdings" w:hAnsi="Wingdings" w:hint="default"/>
+      </w:rPr>
+    </w:lvl>
+    <w:lvl w:ilvl="6" w:tplc="04190001" w:tentative="1">
+      <w:start w:val="1"/>
+      <w:numFmt w:val="bullet"/>
+      <w:lvlText w:val=""/>
+      <w:lvlJc w:val="left"/>
+      <w:pPr>
+        <w:ind w:left="6098" w:hanging="360"/>
+      </w:pPr>
+      <w:rPr>
+        <w:rFonts w:ascii="Symbol" w:hAnsi="Symbol" w:hint="default"/>
+      </w:rPr>
+    </w:lvl>
+    <w:lvl w:ilvl="7" w:tplc="04190003" w:tentative="1">
+      <w:start w:val="1"/>
+      <w:numFmt w:val="bullet"/>
+      <w:lvlText w:val="o"/>
+      <w:lvlJc w:val="left"/>
+      <w:pPr>
+        <w:ind w:left="6818" w:hanging="360"/>
+      </w:pPr>
+      <w:rPr>
+        <w:rFonts w:ascii="Courier New" w:hAnsi="Courier New" w:cs="Courier New" w:hint="default"/>
+      </w:rPr>
+    </w:lvl>
+    <w:lvl w:ilvl="8" w:tplc="04190005" w:tentative="1">
+      <w:start w:val="1"/>
+      <w:numFmt w:val="bullet"/>
+      <w:lvlText w:val=""/>
+      <w:lvlJc w:val="left"/>
+      <w:pPr>
+        <w:ind w:left="7538" w:hanging="360"/>
+      </w:pPr>
+      <w:rPr>
+        <w:rFonts w:ascii="Wingdings" w:hAnsi="Wingdings" w:hint="default"/>
+      </w:rPr>
+    </w:lvl>
+  </w:abstractNum>
   <w:num w:numId="1">
     <w:abstractNumId w:val="0"/>
+  </w:num>
+  <w:num w:numId="2">
+    <w:abstractNumId w:val="1"/>
   </w:num>
 </w:numbering>
 </file>
@@ -1308,6 +1535,17 @@
     <w:semiHidden/>
     <w:unhideWhenUsed/>
   </w:style>
+  <w:style w:type="paragraph" w:styleId="a3">
+    <w:name w:val="List Paragraph"/>
+    <w:basedOn w:val="a"/>
+    <w:uiPriority w:val="34"/>
+    <w:qFormat/>
+    <w:rsid w:val="00826A18"/>
+    <w:pPr>
+      <w:ind w:left="720"/>
+      <w:contextualSpacing/>
+    </w:pPr>
+  </w:style>
 </w:styles>
 </file>
 
@@ -1611,7 +1849,7 @@
 </file>
 
 <file path=customXml/itemProps1.xml><?xml version="1.0" encoding="utf-8"?>
-<ds:datastoreItem xmlns:ds="http://schemas.openxmlformats.org/officeDocument/2006/customXml" ds:itemID="{C8BDD3C6-8D23-4BE8-878A-E411464F26E1}">
+<ds:datastoreItem xmlns:ds="http://schemas.openxmlformats.org/officeDocument/2006/customXml" ds:itemID="{8E08BE95-8588-441F-8603-0F6A7AC386F9}">
   <ds:schemaRefs>
     <ds:schemaRef ds:uri="http://schemas.openxmlformats.org/officeDocument/2006/bibliography"/>
   </ds:schemaRefs>

</xml_diff>

<commit_message>
Recycling TK, the beginning of creating a comparison of pictures
</commit_message>
<xml_diff>
--- a/Photos from Windows spotlight.docx
+++ b/Photos from Windows spotlight.docx
@@ -323,20 +323,6 @@
     <w:p>
       <w:pPr>
         <w:ind w:left="705"/>
-      </w:pPr>
-      <w:r>
-        <w:t xml:space="preserve">- </w:t>
-      </w:r>
-      <w:r>
-        <w:t xml:space="preserve">портретный </w:t>
-      </w:r>
-      <w:r>
-        <w:t>ландшафтные</w:t>
-      </w:r>
-    </w:p>
-    <w:p>
-      <w:pPr>
-        <w:ind w:left="705"/>
         <w:rPr>
           <w:highlight w:val="yellow"/>
         </w:rPr>
@@ -352,101 +338,179 @@
       <w:pPr>
         <w:spacing w:after="0"/>
         <w:ind w:left="705"/>
+        <w:rPr>
+          <w:color w:val="A6A6A6" w:themeColor="background1" w:themeShade="A6"/>
+          <w:highlight w:val="lightGray"/>
+        </w:rPr>
       </w:pPr>
       <w:r>
         <w:tab/>
       </w:r>
       <w:r>
         <w:tab/>
+      </w:r>
+      <w:r>
+        <w:rPr>
+          <w:color w:val="A6A6A6" w:themeColor="background1" w:themeShade="A6"/>
+          <w:highlight w:val="lightGray"/>
+        </w:rPr>
         <w:t xml:space="preserve">Изменяю задачу, хотел перезаписывать файлы. Но нужно </w:t>
       </w:r>
       <w:r>
+        <w:rPr>
+          <w:color w:val="A6A6A6" w:themeColor="background1" w:themeShade="A6"/>
+          <w:highlight w:val="lightGray"/>
+        </w:rPr>
         <w:t xml:space="preserve">сделать информацию о файлах, скопированных в папку с картинками. Я это сделаю через файл </w:t>
       </w:r>
       <w:r>
         <w:rPr>
+          <w:color w:val="A6A6A6" w:themeColor="background1" w:themeShade="A6"/>
+          <w:highlight w:val="lightGray"/>
           <w:lang w:val="en-US"/>
         </w:rPr>
         <w:t>xml</w:t>
       </w:r>
       <w:r>
+        <w:rPr>
+          <w:color w:val="A6A6A6" w:themeColor="background1" w:themeShade="A6"/>
+          <w:highlight w:val="lightGray"/>
+        </w:rPr>
         <w:t xml:space="preserve">, </w:t>
       </w:r>
       <w:proofErr w:type="spellStart"/>
       <w:proofErr w:type="gramStart"/>
       <w:r>
+        <w:rPr>
+          <w:color w:val="A6A6A6" w:themeColor="background1" w:themeShade="A6"/>
+          <w:highlight w:val="lightGray"/>
+        </w:rPr>
         <w:t>т.к</w:t>
       </w:r>
       <w:proofErr w:type="spellEnd"/>
       <w:proofErr w:type="gramEnd"/>
       <w:r>
+        <w:rPr>
+          <w:color w:val="A6A6A6" w:themeColor="background1" w:themeShade="A6"/>
+          <w:highlight w:val="lightGray"/>
+        </w:rPr>
         <w:t xml:space="preserve"> мне кажется «дорогим» использовать здесь </w:t>
       </w:r>
       <w:r>
         <w:rPr>
+          <w:color w:val="A6A6A6" w:themeColor="background1" w:themeShade="A6"/>
+          <w:highlight w:val="lightGray"/>
           <w:lang w:val="en-US"/>
         </w:rPr>
         <w:t>SQL</w:t>
       </w:r>
       <w:r>
+        <w:rPr>
+          <w:color w:val="A6A6A6" w:themeColor="background1" w:themeShade="A6"/>
+          <w:highlight w:val="lightGray"/>
+        </w:rPr>
         <w:t>, не требуется много данных.</w:t>
       </w:r>
     </w:p>
     <w:p>
       <w:pPr>
         <w:ind w:left="705"/>
-      </w:pPr>
-      <w:r>
+        <w:rPr>
+          <w:color w:val="A6A6A6" w:themeColor="background1" w:themeShade="A6"/>
+          <w:highlight w:val="lightGray"/>
+        </w:rPr>
+      </w:pPr>
+      <w:r>
+        <w:rPr>
+          <w:color w:val="A6A6A6" w:themeColor="background1" w:themeShade="A6"/>
+          <w:highlight w:val="lightGray"/>
+        </w:rPr>
         <w:t xml:space="preserve">При каждом запуске программы, будет читаться этот файл. Файл </w:t>
       </w:r>
       <w:proofErr w:type="spellStart"/>
       <w:r>
         <w:rPr>
+          <w:color w:val="A6A6A6" w:themeColor="background1" w:themeShade="A6"/>
+          <w:highlight w:val="lightGray"/>
           <w:lang w:val="en-US"/>
         </w:rPr>
         <w:t>XMLData</w:t>
       </w:r>
       <w:proofErr w:type="spellEnd"/>
       <w:r>
+        <w:rPr>
+          <w:color w:val="A6A6A6" w:themeColor="background1" w:themeShade="A6"/>
+          <w:highlight w:val="lightGray"/>
+        </w:rPr>
         <w:t>.</w:t>
       </w:r>
       <w:r>
         <w:rPr>
+          <w:color w:val="A6A6A6" w:themeColor="background1" w:themeShade="A6"/>
+          <w:highlight w:val="lightGray"/>
           <w:lang w:val="en-US"/>
         </w:rPr>
         <w:t>xml</w:t>
       </w:r>
       <w:r>
+        <w:rPr>
+          <w:color w:val="A6A6A6" w:themeColor="background1" w:themeShade="A6"/>
+          <w:highlight w:val="lightGray"/>
+        </w:rPr>
         <w:t xml:space="preserve">. Если файла нет, он будет создаваться сразу с нужной структурой, если файл есть, то будут читаться данные из файла (в отдельном потоке) и эти данные будут находится в коллекции. (не исключено, что далее в место файла сделаю локальную </w:t>
       </w:r>
       <w:r>
         <w:rPr>
+          <w:color w:val="A6A6A6" w:themeColor="background1" w:themeShade="A6"/>
+          <w:highlight w:val="lightGray"/>
           <w:lang w:val="en-US"/>
         </w:rPr>
         <w:t>SQL</w:t>
       </w:r>
       <w:r>
+        <w:rPr>
+          <w:color w:val="A6A6A6" w:themeColor="background1" w:themeShade="A6"/>
+          <w:highlight w:val="lightGray"/>
+        </w:rPr>
         <w:t>.</w:t>
       </w:r>
     </w:p>
     <w:p>
       <w:pPr>
         <w:ind w:left="705"/>
-      </w:pPr>
-      <w:r>
+        <w:rPr>
+          <w:color w:val="A6A6A6" w:themeColor="background1" w:themeShade="A6"/>
+          <w:highlight w:val="lightGray"/>
+        </w:rPr>
+      </w:pPr>
+      <w:r>
+        <w:rPr>
+          <w:color w:val="A6A6A6" w:themeColor="background1" w:themeShade="A6"/>
+          <w:highlight w:val="lightGray"/>
+        </w:rPr>
         <w:tab/>
       </w:r>
       <w:r>
+        <w:rPr>
+          <w:color w:val="A6A6A6" w:themeColor="background1" w:themeShade="A6"/>
+          <w:highlight w:val="lightGray"/>
+        </w:rPr>
         <w:tab/>
         <w:t xml:space="preserve">Формат файла </w:t>
       </w:r>
       <w:r>
         <w:rPr>
+          <w:color w:val="A6A6A6" w:themeColor="background1" w:themeShade="A6"/>
+          <w:highlight w:val="lightGray"/>
           <w:lang w:val="en-US"/>
         </w:rPr>
         <w:t>xml</w:t>
       </w:r>
       <w:r>
+        <w:rPr>
+          <w:color w:val="A6A6A6" w:themeColor="background1" w:themeShade="A6"/>
+          <w:highlight w:val="lightGray"/>
+        </w:rPr>
         <w:t>:</w:t>
       </w:r>
     </w:p>
@@ -454,165 +518,195 @@
       <w:pPr>
         <w:spacing w:after="0"/>
         <w:ind w:left="1418"/>
-      </w:pPr>
-      <w:r>
-        <w:t>&lt;</w:t>
-      </w:r>
-      <w:r>
-        <w:t>Фото скопированное</w:t>
-      </w:r>
-      <w:r>
-        <w:t>&gt;</w:t>
+        <w:rPr>
+          <w:color w:val="A6A6A6" w:themeColor="background1" w:themeShade="A6"/>
+          <w:highlight w:val="lightGray"/>
+        </w:rPr>
+      </w:pPr>
+      <w:r>
+        <w:rPr>
+          <w:color w:val="A6A6A6" w:themeColor="background1" w:themeShade="A6"/>
+          <w:highlight w:val="lightGray"/>
+        </w:rPr>
+        <w:t>&lt;Фото скопированное&gt;</w:t>
       </w:r>
     </w:p>
     <w:p>
       <w:pPr>
         <w:spacing w:after="0"/>
         <w:ind w:left="1418" w:firstLine="706"/>
-      </w:pPr>
-      <w:r>
-        <w:t>&lt;</w:t>
-      </w:r>
-      <w:r>
-        <w:t>Имя</w:t>
-      </w:r>
-      <w:r>
-        <w:t>&gt;</w:t>
-      </w:r>
-      <w:r>
-        <w:t xml:space="preserve"> </w:t>
-      </w:r>
-      <w:r>
-        <w:t>&lt;</w:t>
-      </w:r>
-      <w:r>
-        <w:t>/</w:t>
-      </w:r>
-      <w:r>
-        <w:t>Имя</w:t>
-      </w:r>
-      <w:r>
-        <w:t>&gt;</w:t>
+        <w:rPr>
+          <w:color w:val="A6A6A6" w:themeColor="background1" w:themeShade="A6"/>
+          <w:highlight w:val="lightGray"/>
+        </w:rPr>
+      </w:pPr>
+      <w:r>
+        <w:rPr>
+          <w:color w:val="A6A6A6" w:themeColor="background1" w:themeShade="A6"/>
+          <w:highlight w:val="lightGray"/>
+        </w:rPr>
+        <w:t>&lt;Имя&gt;</w:t>
+      </w:r>
+      <w:r>
+        <w:rPr>
+          <w:color w:val="A6A6A6" w:themeColor="background1" w:themeShade="A6"/>
+          <w:highlight w:val="lightGray"/>
+        </w:rPr>
+        <w:t xml:space="preserve"> &lt;/Имя&gt;</w:t>
       </w:r>
     </w:p>
     <w:p>
       <w:pPr>
         <w:spacing w:after="0"/>
         <w:ind w:left="1418" w:firstLine="706"/>
-      </w:pPr>
-      <w:r>
-        <w:t>&lt;</w:t>
-      </w:r>
-      <w:r>
-        <w:t>Размер</w:t>
-      </w:r>
-      <w:r>
-        <w:t>&gt;</w:t>
-      </w:r>
-      <w:r>
-        <w:t xml:space="preserve"> &lt;</w:t>
-      </w:r>
-      <w:r>
-        <w:t>/</w:t>
-      </w:r>
-      <w:r>
-        <w:t>Размер</w:t>
-      </w:r>
-      <w:r>
-        <w:t>&gt;</w:t>
+        <w:rPr>
+          <w:color w:val="A6A6A6" w:themeColor="background1" w:themeShade="A6"/>
+          <w:highlight w:val="lightGray"/>
+        </w:rPr>
+      </w:pPr>
+      <w:r>
+        <w:rPr>
+          <w:color w:val="A6A6A6" w:themeColor="background1" w:themeShade="A6"/>
+          <w:highlight w:val="lightGray"/>
+        </w:rPr>
+        <w:t>&lt;Размер&gt;</w:t>
+      </w:r>
+      <w:r>
+        <w:rPr>
+          <w:color w:val="A6A6A6" w:themeColor="background1" w:themeShade="A6"/>
+          <w:highlight w:val="lightGray"/>
+        </w:rPr>
+        <w:t xml:space="preserve"> &lt;/Размер&gt;</w:t>
       </w:r>
     </w:p>
     <w:p>
       <w:pPr>
         <w:spacing w:after="0"/>
         <w:ind w:left="1418" w:firstLine="706"/>
-      </w:pPr>
-      <w:r>
+        <w:rPr>
+          <w:color w:val="A6A6A6" w:themeColor="background1" w:themeShade="A6"/>
+          <w:highlight w:val="lightGray"/>
+        </w:rPr>
+      </w:pPr>
+      <w:r>
+        <w:rPr>
+          <w:color w:val="A6A6A6" w:themeColor="background1" w:themeShade="A6"/>
+          <w:highlight w:val="lightGray"/>
+        </w:rPr>
+        <w:t>&lt;Дата файла&gt;</w:t>
+      </w:r>
+      <w:r>
+        <w:rPr>
+          <w:color w:val="A6A6A6" w:themeColor="background1" w:themeShade="A6"/>
+          <w:highlight w:val="lightGray"/>
+        </w:rPr>
+        <w:t xml:space="preserve"> &lt;/Дата файла&gt;</w:t>
+      </w:r>
+    </w:p>
+    <w:p>
+      <w:pPr>
+        <w:spacing w:after="0"/>
+        <w:ind w:left="1418" w:firstLine="706"/>
+        <w:rPr>
+          <w:color w:val="A6A6A6" w:themeColor="background1" w:themeShade="A6"/>
+          <w:highlight w:val="lightGray"/>
+        </w:rPr>
+      </w:pPr>
+      <w:r>
+        <w:rPr>
+          <w:color w:val="A6A6A6" w:themeColor="background1" w:themeShade="A6"/>
+          <w:highlight w:val="lightGray"/>
+        </w:rPr>
+        <w:t>&lt;Предыдущее имя&gt;</w:t>
+      </w:r>
+      <w:r>
+        <w:rPr>
+          <w:color w:val="A6A6A6" w:themeColor="background1" w:themeShade="A6"/>
+          <w:highlight w:val="lightGray"/>
+        </w:rPr>
+        <w:t xml:space="preserve"> &lt;/Предыдущее имя&gt;</w:t>
+      </w:r>
+    </w:p>
+    <w:p>
+      <w:pPr>
+        <w:spacing w:after="0"/>
+        <w:ind w:left="1418"/>
+        <w:rPr>
+          <w:color w:val="A6A6A6" w:themeColor="background1" w:themeShade="A6"/>
+          <w:highlight w:val="lightGray"/>
+        </w:rPr>
+      </w:pPr>
+      <w:r>
+        <w:rPr>
+          <w:color w:val="A6A6A6" w:themeColor="background1" w:themeShade="A6"/>
+          <w:highlight w:val="lightGray"/>
+        </w:rPr>
         <w:lastRenderedPageBreak/>
         <w:t>&lt;</w:t>
       </w:r>
       <w:r>
-        <w:t>Дата файла</w:t>
-      </w:r>
-      <w:r>
-        <w:t>&gt;</w:t>
-      </w:r>
-      <w:r>
-        <w:t xml:space="preserve"> &lt;</w:t>
-      </w:r>
-      <w:r>
+        <w:rPr>
+          <w:color w:val="A6A6A6" w:themeColor="background1" w:themeShade="A6"/>
+          <w:highlight w:val="lightGray"/>
+        </w:rPr>
         <w:t>/</w:t>
       </w:r>
       <w:r>
-        <w:t>Дата файла</w:t>
-      </w:r>
-      <w:r>
-        <w:t>&gt;</w:t>
-      </w:r>
-    </w:p>
-    <w:p>
-      <w:pPr>
-        <w:spacing w:after="0"/>
-        <w:ind w:left="1418" w:firstLine="706"/>
-      </w:pPr>
-      <w:r>
-        <w:t>&lt;</w:t>
-      </w:r>
-      <w:r>
-        <w:t>Предыдущее имя</w:t>
-      </w:r>
-      <w:r>
-        <w:t>&gt;</w:t>
-      </w:r>
-      <w:r>
-        <w:t xml:space="preserve"> </w:t>
-      </w:r>
-      <w:r>
-        <w:t>&lt;/</w:t>
-      </w:r>
-      <w:r>
-        <w:t>Предыдущее имя</w:t>
-      </w:r>
-      <w:r>
-        <w:t>&gt;</w:t>
+        <w:rPr>
+          <w:color w:val="A6A6A6" w:themeColor="background1" w:themeShade="A6"/>
+          <w:highlight w:val="lightGray"/>
+        </w:rPr>
+        <w:t>Фото скопированное&gt;</w:t>
       </w:r>
     </w:p>
     <w:p>
       <w:pPr>
         <w:spacing w:after="0"/>
         <w:ind w:left="1418"/>
-      </w:pPr>
-      <w:r>
-        <w:t>&lt;</w:t>
-      </w:r>
-      <w:r>
-        <w:t>/</w:t>
-      </w:r>
-      <w:r>
-        <w:t>Фото скопированное</w:t>
-      </w:r>
-      <w:r>
-        <w:t>&gt;</w:t>
+        <w:rPr>
+          <w:color w:val="A6A6A6" w:themeColor="background1" w:themeShade="A6"/>
+          <w:highlight w:val="lightGray"/>
+        </w:rPr>
+      </w:pPr>
+      <w:r>
+        <w:rPr>
+          <w:color w:val="A6A6A6" w:themeColor="background1" w:themeShade="A6"/>
+          <w:highlight w:val="lightGray"/>
+        </w:rPr>
+        <w:t>&lt;&gt;</w:t>
       </w:r>
     </w:p>
     <w:p>
       <w:pPr>
         <w:spacing w:after="0"/>
         <w:ind w:left="1418"/>
-      </w:pPr>
-      <w:r>
-        <w:t>&lt;</w:t>
-      </w:r>
-      <w:r>
-        <w:t>&gt;</w:t>
+        <w:rPr>
+          <w:color w:val="A6A6A6" w:themeColor="background1" w:themeShade="A6"/>
+          <w:highlight w:val="lightGray"/>
+        </w:rPr>
+      </w:pPr>
+      <w:r>
+        <w:rPr>
+          <w:color w:val="A6A6A6" w:themeColor="background1" w:themeShade="A6"/>
+          <w:highlight w:val="lightGray"/>
+        </w:rPr>
+        <w:t>&lt;&gt;</w:t>
       </w:r>
     </w:p>
     <w:p>
       <w:pPr>
         <w:spacing w:after="0"/>
         <w:ind w:left="1418"/>
-      </w:pPr>
-      <w:r>
+        <w:rPr>
+          <w:color w:val="A6A6A6" w:themeColor="background1" w:themeShade="A6"/>
+          <w:highlight w:val="lightGray"/>
+        </w:rPr>
+      </w:pPr>
+      <w:r>
+        <w:rPr>
+          <w:color w:val="A6A6A6" w:themeColor="background1" w:themeShade="A6"/>
+          <w:highlight w:val="lightGray"/>
+        </w:rPr>
         <w:t>&lt;&gt;</w:t>
       </w:r>
     </w:p>
@@ -620,8 +714,16 @@
       <w:pPr>
         <w:spacing w:after="0"/>
         <w:ind w:left="1418"/>
-      </w:pPr>
-      <w:r>
+        <w:rPr>
+          <w:color w:val="A6A6A6" w:themeColor="background1" w:themeShade="A6"/>
+          <w:highlight w:val="lightGray"/>
+        </w:rPr>
+      </w:pPr>
+      <w:r>
+        <w:rPr>
+          <w:color w:val="A6A6A6" w:themeColor="background1" w:themeShade="A6"/>
+          <w:highlight w:val="lightGray"/>
+        </w:rPr>
         <w:t>&lt;&gt;</w:t>
       </w:r>
     </w:p>
@@ -629,34 +731,35 @@
       <w:pPr>
         <w:spacing w:after="0"/>
         <w:ind w:left="1418"/>
-      </w:pPr>
-      <w:r>
-        <w:t>&lt;&gt;</w:t>
-      </w:r>
+        <w:rPr>
+          <w:color w:val="A6A6A6" w:themeColor="background1" w:themeShade="A6"/>
+          <w:highlight w:val="lightGray"/>
+        </w:rPr>
+      </w:pPr>
     </w:p>
     <w:p>
       <w:pPr>
         <w:spacing w:after="0"/>
         <w:ind w:left="1418"/>
-      </w:pPr>
-    </w:p>
-    <w:p>
-      <w:pPr>
-        <w:spacing w:after="0"/>
-        <w:ind w:left="1418"/>
-        <w:rPr>
+        <w:rPr>
+          <w:color w:val="A6A6A6" w:themeColor="background1" w:themeShade="A6"/>
+          <w:highlight w:val="lightGray"/>
           <w:u w:val="single"/>
           <w:lang w:val="en-US"/>
         </w:rPr>
       </w:pPr>
       <w:r>
         <w:rPr>
+          <w:color w:val="A6A6A6" w:themeColor="background1" w:themeShade="A6"/>
+          <w:highlight w:val="lightGray"/>
           <w:u w:val="single"/>
         </w:rPr>
         <w:t>(+</w:t>
       </w:r>
       <w:r>
         <w:rPr>
+          <w:color w:val="A6A6A6" w:themeColor="background1" w:themeShade="A6"/>
+          <w:highlight w:val="lightGray"/>
           <w:u w:val="single"/>
           <w:lang w:val="en-US"/>
         </w:rPr>
@@ -672,38 +775,44 @@
         </w:numPr>
         <w:spacing w:after="0"/>
         <w:rPr>
-          <w:highlight w:val="green"/>
-        </w:rPr>
-      </w:pPr>
-      <w:r>
-        <w:rPr>
-          <w:highlight w:val="green"/>
+          <w:color w:val="A6A6A6" w:themeColor="background1" w:themeShade="A6"/>
+          <w:highlight w:val="lightGray"/>
+        </w:rPr>
+      </w:pPr>
+      <w:r>
+        <w:rPr>
+          <w:color w:val="A6A6A6" w:themeColor="background1" w:themeShade="A6"/>
+          <w:highlight w:val="lightGray"/>
         </w:rPr>
         <w:t>Делаю проверку, есть ли в директории файл с данными, т.е. «</w:t>
       </w:r>
       <w:r>
         <w:rPr>
-          <w:highlight w:val="green"/>
+          <w:color w:val="A6A6A6" w:themeColor="background1" w:themeShade="A6"/>
+          <w:highlight w:val="lightGray"/>
           <w:lang w:val="en-US"/>
         </w:rPr>
         <w:t>data</w:t>
       </w:r>
       <w:r>
         <w:rPr>
-          <w:highlight w:val="green"/>
+          <w:color w:val="A6A6A6" w:themeColor="background1" w:themeShade="A6"/>
+          <w:highlight w:val="lightGray"/>
         </w:rPr>
         <w:t>.</w:t>
       </w:r>
       <w:r>
         <w:rPr>
-          <w:highlight w:val="green"/>
+          <w:color w:val="A6A6A6" w:themeColor="background1" w:themeShade="A6"/>
+          <w:highlight w:val="lightGray"/>
           <w:lang w:val="en-US"/>
         </w:rPr>
         <w:t>xml</w:t>
       </w:r>
       <w:r>
         <w:rPr>
-          <w:highlight w:val="green"/>
+          <w:color w:val="A6A6A6" w:themeColor="background1" w:themeShade="A6"/>
+          <w:highlight w:val="lightGray"/>
         </w:rPr>
         <w:t>». Если файл существует, то мы пишем в него, если не существует, то создаем его.</w:t>
       </w:r>
@@ -716,26 +825,41 @@
           <w:numId w:val="2"/>
         </w:numPr>
         <w:spacing w:after="0"/>
-      </w:pPr>
-      <w:r>
+        <w:rPr>
+          <w:color w:val="A6A6A6" w:themeColor="background1" w:themeShade="A6"/>
+          <w:highlight w:val="lightGray"/>
+        </w:rPr>
+      </w:pPr>
+      <w:r>
+        <w:rPr>
+          <w:color w:val="A6A6A6" w:themeColor="background1" w:themeShade="A6"/>
+          <w:highlight w:val="lightGray"/>
+        </w:rPr>
         <w:t xml:space="preserve">Копируем все данные из файла в коллекцию типа </w:t>
       </w:r>
       <w:proofErr w:type="gramStart"/>
       <w:r>
         <w:rPr>
+          <w:color w:val="A6A6A6" w:themeColor="background1" w:themeShade="A6"/>
+          <w:highlight w:val="lightGray"/>
           <w:lang w:val="en-US"/>
         </w:rPr>
         <w:t>List</w:t>
       </w:r>
       <w:r>
+        <w:rPr>
+          <w:color w:val="A6A6A6" w:themeColor="background1" w:themeShade="A6"/>
+          <w:highlight w:val="lightGray"/>
+        </w:rPr>
         <w:t>&lt;</w:t>
       </w:r>
       <w:proofErr w:type="gramEnd"/>
       <w:r>
-        <w:t>&gt;</w:t>
-      </w:r>
-      <w:r>
-        <w:t xml:space="preserve"> параметризированную классом с данными.</w:t>
+        <w:rPr>
+          <w:color w:val="A6A6A6" w:themeColor="background1" w:themeShade="A6"/>
+          <w:highlight w:val="lightGray"/>
+        </w:rPr>
+        <w:t>&gt; параметризированную классом с данными.</w:t>
       </w:r>
     </w:p>
     <w:p>
@@ -746,8 +870,16 @@
           <w:numId w:val="2"/>
         </w:numPr>
         <w:spacing w:after="0"/>
-      </w:pPr>
-      <w:r>
+        <w:rPr>
+          <w:color w:val="A6A6A6" w:themeColor="background1" w:themeShade="A6"/>
+          <w:highlight w:val="lightGray"/>
+        </w:rPr>
+      </w:pPr>
+      <w:r>
+        <w:rPr>
+          <w:color w:val="A6A6A6" w:themeColor="background1" w:themeShade="A6"/>
+          <w:highlight w:val="lightGray"/>
+        </w:rPr>
         <w:t>Записываем данные фотографий в файл.</w:t>
       </w:r>
     </w:p>
@@ -759,25 +891,135 @@
           <w:numId w:val="2"/>
         </w:numPr>
         <w:spacing w:after="0"/>
-      </w:pPr>
-      <w:r>
+        <w:rPr>
+          <w:color w:val="A6A6A6" w:themeColor="background1" w:themeShade="A6"/>
+          <w:highlight w:val="lightGray"/>
+        </w:rPr>
+      </w:pPr>
+      <w:r>
+        <w:rPr>
+          <w:color w:val="A6A6A6" w:themeColor="background1" w:themeShade="A6"/>
+          <w:highlight w:val="lightGray"/>
+        </w:rPr>
         <w:t>При не первом запуске сверяем обнаруженные файлы и файлы из файла коллекции (нужно еще добавить определение имен файлов в папке назначения)</w:t>
+      </w:r>
+    </w:p>
+    <w:p>
+      <w:pPr>
+        <w:spacing w:after="0"/>
+        <w:ind w:left="1418"/>
+        <w:rPr>
+          <w:color w:val="A6A6A6" w:themeColor="background1" w:themeShade="A6"/>
+          <w:highlight w:val="lightGray"/>
+        </w:rPr>
+      </w:pPr>
+    </w:p>
+    <w:p>
+      <w:pPr>
+        <w:ind w:left="705"/>
+        <w:rPr>
+          <w:color w:val="A6A6A6" w:themeColor="background1" w:themeShade="A6"/>
+          <w:highlight w:val="lightGray"/>
+        </w:rPr>
+      </w:pPr>
+      <w:r>
+        <w:rPr>
+          <w:color w:val="A6A6A6" w:themeColor="background1" w:themeShade="A6"/>
+          <w:highlight w:val="lightGray"/>
+        </w:rPr>
+        <w:t>- резервная копия заменённых файлов.</w:t>
+      </w:r>
+    </w:p>
+    <w:p>
+      <w:pPr>
+        <w:ind w:left="705"/>
+        <w:rPr>
+          <w:color w:val="FF0000"/>
+        </w:rPr>
+      </w:pPr>
+      <w:r>
+        <w:t xml:space="preserve">* </w:t>
+      </w:r>
+      <w:r>
+        <w:rPr>
+          <w:color w:val="FF0000"/>
+        </w:rPr>
+        <w:t>полностью меняю все, обдумав задачу</w:t>
       </w:r>
       <w:bookmarkStart w:id="0" w:name="_GoBack"/>
       <w:bookmarkEnd w:id="0"/>
     </w:p>
     <w:p>
       <w:pPr>
-        <w:spacing w:after="0"/>
-        <w:ind w:left="1418"/>
-      </w:pPr>
-    </w:p>
-    <w:p>
-      <w:pPr>
         <w:ind w:left="705"/>
-      </w:pPr>
-      <w:r>
-        <w:t>- резервная копия заменённых файлов.</w:t>
+        <w:rPr>
+          <w:lang w:val="en-US"/>
+        </w:rPr>
+      </w:pPr>
+      <w:r>
+        <w:rPr>
+          <w:lang w:val="en-US"/>
+        </w:rPr>
+        <w:t>03.03.2018</w:t>
+      </w:r>
+    </w:p>
+    <w:p>
+      <w:pPr>
+        <w:ind w:left="705"/>
+      </w:pPr>
+      <w:r>
+        <w:t xml:space="preserve">- сравнение </w:t>
+      </w:r>
+      <w:r>
+        <w:t>фото,</w:t>
+      </w:r>
+      <w:r>
+        <w:t xml:space="preserve"> имеющихся в папке назначения и найденных.</w:t>
+      </w:r>
+    </w:p>
+    <w:p>
+      <w:pPr>
+        <w:ind w:left="705"/>
+      </w:pPr>
+      <w:r>
+        <w:rPr>
+          <w:color w:val="FF0000"/>
+        </w:rPr>
+        <w:tab/>
+      </w:r>
+      <w:r>
+        <w:rPr>
+          <w:color w:val="FF0000"/>
+        </w:rPr>
+        <w:tab/>
+      </w:r>
+      <w:r>
+        <w:t xml:space="preserve">Делаю список </w:t>
+      </w:r>
+      <w:r>
+        <w:t>файлов,</w:t>
+      </w:r>
+      <w:r>
+        <w:t xml:space="preserve"> </w:t>
+      </w:r>
+      <w:r>
+        <w:t>имеющихся в папке назначения и Или создаю «снимки фото», сравниваю их с новыми, Или каждую новую по очереди с каждой имеющейся сравниваю. Сравниваю только фото с одинаковой датой фото.</w:t>
+      </w:r>
+    </w:p>
+    <w:p>
+      <w:pPr>
+        <w:ind w:left="705"/>
+      </w:pPr>
+    </w:p>
+    <w:p>
+      <w:pPr>
+        <w:ind w:left="705"/>
+      </w:pPr>
+      <w:r>
+        <w:t xml:space="preserve">- </w:t>
+      </w:r>
+      <w:r>
+        <w:t>портретный ландшафтные</w:t>
       </w:r>
     </w:p>
     <w:p>
@@ -1849,7 +2091,7 @@
 </file>
 
 <file path=customXml/itemProps1.xml><?xml version="1.0" encoding="utf-8"?>
-<ds:datastoreItem xmlns:ds="http://schemas.openxmlformats.org/officeDocument/2006/customXml" ds:itemID="{8E08BE95-8588-441F-8603-0F6A7AC386F9}">
+<ds:datastoreItem xmlns:ds="http://schemas.openxmlformats.org/officeDocument/2006/customXml" ds:itemID="{81D2433A-2E76-4279-8A13-F14BEF818F37}">
   <ds:schemaRefs>
     <ds:schemaRef ds:uri="http://schemas.openxmlformats.org/officeDocument/2006/bibliography"/>
   </ds:schemaRefs>

</xml_diff>

<commit_message>
Began to add a method of obtaining a perceptive hash
</commit_message>
<xml_diff>
--- a/Photos from Windows spotlight.docx
+++ b/Photos from Windows spotlight.docx
@@ -946,70 +946,70 @@
         </w:rPr>
         <w:t>полностью меняю все, обдумав задачу</w:t>
       </w:r>
+    </w:p>
+    <w:p>
+      <w:pPr>
+        <w:ind w:left="705"/>
+      </w:pPr>
+      <w:r>
+        <w:t>03.03.2018</w:t>
+      </w:r>
+    </w:p>
+    <w:p>
+      <w:pPr>
+        <w:ind w:left="705"/>
+      </w:pPr>
+      <w:r>
+        <w:t xml:space="preserve">- сравнение </w:t>
+      </w:r>
+      <w:r>
+        <w:t>фото,</w:t>
+      </w:r>
+      <w:r>
+        <w:t xml:space="preserve"> имеющихся в папке назначения и найденных.</w:t>
+      </w:r>
+    </w:p>
+    <w:p>
+      <w:pPr>
+        <w:ind w:left="705"/>
+      </w:pPr>
+      <w:r>
+        <w:rPr>
+          <w:color w:val="FF0000"/>
+        </w:rPr>
+        <w:tab/>
+      </w:r>
+      <w:r>
+        <w:rPr>
+          <w:color w:val="FF0000"/>
+        </w:rPr>
+        <w:tab/>
+      </w:r>
+      <w:r>
+        <w:t xml:space="preserve">Делаю список </w:t>
+      </w:r>
+      <w:r>
+        <w:t>файлов,</w:t>
+      </w:r>
+      <w:r>
+        <w:t xml:space="preserve"> </w:t>
+      </w:r>
+      <w:r>
+        <w:t>имеющихся в папке назначения и Или создаю «снимки фото», сравниваю их с новыми, Или каждую новую по очереди с каждой имеющейся сравниваю. Сравниваю только фото с одинаковой датой фото.</w:t>
+      </w:r>
+    </w:p>
+    <w:p>
+      <w:pPr>
+        <w:ind w:left="705"/>
+      </w:pPr>
+      <w:r>
+        <w:t>-</w:t>
+      </w:r>
+      <w:r>
+        <w:t xml:space="preserve"> Нужно добавить выведение найденных картинок и отобранных, чтоб понятно было, что найдено и что добавлено, на случай сбоя сравнения.</w:t>
+      </w:r>
       <w:bookmarkStart w:id="0" w:name="_GoBack"/>
       <w:bookmarkEnd w:id="0"/>
-    </w:p>
-    <w:p>
-      <w:pPr>
-        <w:ind w:left="705"/>
-        <w:rPr>
-          <w:lang w:val="en-US"/>
-        </w:rPr>
-      </w:pPr>
-      <w:r>
-        <w:rPr>
-          <w:lang w:val="en-US"/>
-        </w:rPr>
-        <w:t>03.03.2018</w:t>
-      </w:r>
-    </w:p>
-    <w:p>
-      <w:pPr>
-        <w:ind w:left="705"/>
-      </w:pPr>
-      <w:r>
-        <w:t xml:space="preserve">- сравнение </w:t>
-      </w:r>
-      <w:r>
-        <w:t>фото,</w:t>
-      </w:r>
-      <w:r>
-        <w:t xml:space="preserve"> имеющихся в папке назначения и найденных.</w:t>
-      </w:r>
-    </w:p>
-    <w:p>
-      <w:pPr>
-        <w:ind w:left="705"/>
-      </w:pPr>
-      <w:r>
-        <w:rPr>
-          <w:color w:val="FF0000"/>
-        </w:rPr>
-        <w:tab/>
-      </w:r>
-      <w:r>
-        <w:rPr>
-          <w:color w:val="FF0000"/>
-        </w:rPr>
-        <w:tab/>
-      </w:r>
-      <w:r>
-        <w:t xml:space="preserve">Делаю список </w:t>
-      </w:r>
-      <w:r>
-        <w:t>файлов,</w:t>
-      </w:r>
-      <w:r>
-        <w:t xml:space="preserve"> </w:t>
-      </w:r>
-      <w:r>
-        <w:t>имеющихся в папке назначения и Или создаю «снимки фото», сравниваю их с новыми, Или каждую новую по очереди с каждой имеющейся сравниваю. Сравниваю только фото с одинаковой датой фото.</w:t>
-      </w:r>
-    </w:p>
-    <w:p>
-      <w:pPr>
-        <w:ind w:left="705"/>
-      </w:pPr>
     </w:p>
     <w:p>
       <w:pPr>
@@ -2091,7 +2091,7 @@
 </file>
 
 <file path=customXml/itemProps1.xml><?xml version="1.0" encoding="utf-8"?>
-<ds:datastoreItem xmlns:ds="http://schemas.openxmlformats.org/officeDocument/2006/customXml" ds:itemID="{81D2433A-2E76-4279-8A13-F14BEF818F37}">
+<ds:datastoreItem xmlns:ds="http://schemas.openxmlformats.org/officeDocument/2006/customXml" ds:itemID="{8ED47835-9265-485B-AD8B-663492C95ED1}">
   <ds:schemaRefs>
     <ds:schemaRef ds:uri="http://schemas.openxmlformats.org/officeDocument/2006/bibliography"/>
   </ds:schemaRefs>

</xml_diff>

<commit_message>
Perceptual hash completed, message about found photos added
</commit_message>
<xml_diff>
--- a/Photos from Windows spotlight.docx
+++ b/Photos from Windows spotlight.docx
@@ -972,6 +972,9 @@
     <w:p>
       <w:pPr>
         <w:ind w:left="705"/>
+        <w:rPr>
+          <w:highlight w:val="green"/>
+        </w:rPr>
       </w:pPr>
       <w:r>
         <w:rPr>
@@ -986,15 +989,27 @@
         <w:tab/>
       </w:r>
       <w:r>
+        <w:rPr>
+          <w:highlight w:val="green"/>
+        </w:rPr>
         <w:t xml:space="preserve">Делаю список </w:t>
       </w:r>
       <w:r>
+        <w:rPr>
+          <w:highlight w:val="green"/>
+        </w:rPr>
         <w:t>файлов,</w:t>
       </w:r>
       <w:r>
+        <w:rPr>
+          <w:highlight w:val="green"/>
+        </w:rPr>
         <w:t xml:space="preserve"> </w:t>
       </w:r>
       <w:r>
+        <w:rPr>
+          <w:highlight w:val="green"/>
+        </w:rPr>
         <w:t>имеющихся в папке назначения и Или создаю «снимки фото», сравниваю их с новыми, Или каждую новую по очереди с каждой имеющейся сравниваю. Сравниваю только фото с одинаковой датой фото.</w:t>
       </w:r>
     </w:p>
@@ -1003,9 +1018,40 @@
         <w:ind w:left="705"/>
       </w:pPr>
       <w:r>
+        <w:t>11</w:t>
+      </w:r>
+      <w:r>
+        <w:rPr>
+          <w:lang w:val="en-US"/>
+        </w:rPr>
+        <w:t>.03.2018</w:t>
+      </w:r>
+    </w:p>
+    <w:p>
+      <w:pPr>
+        <w:ind w:left="705"/>
+        <w:rPr>
+          <w:lang w:val="en-US"/>
+        </w:rPr>
+      </w:pPr>
+      <w:r>
+        <w:t>- Нужно изменить метод переименования фото.</w:t>
+      </w:r>
+    </w:p>
+    <w:p>
+      <w:pPr>
+        <w:ind w:left="705"/>
+      </w:pPr>
+      <w:r>
+        <w:rPr>
+          <w:highlight w:val="green"/>
+        </w:rPr>
         <w:t>-</w:t>
       </w:r>
       <w:r>
+        <w:rPr>
+          <w:highlight w:val="green"/>
+        </w:rPr>
         <w:t xml:space="preserve"> Нужно добавить выведение найденных картинок и отобранных, чтоб понятно было, что найдено и что добавлено, на случай сбоя сравнения.</w:t>
       </w:r>
       <w:bookmarkStart w:id="0" w:name="_GoBack"/>
@@ -2091,7 +2137,7 @@
 </file>
 
 <file path=customXml/itemProps1.xml><?xml version="1.0" encoding="utf-8"?>
-<ds:datastoreItem xmlns:ds="http://schemas.openxmlformats.org/officeDocument/2006/customXml" ds:itemID="{8ED47835-9265-485B-AD8B-663492C95ED1}">
+<ds:datastoreItem xmlns:ds="http://schemas.openxmlformats.org/officeDocument/2006/customXml" ds:itemID="{8DB80A73-91C3-40AC-BDF4-9412E0D4E72F}">
   <ds:schemaRefs>
     <ds:schemaRef ds:uri="http://schemas.openxmlformats.org/officeDocument/2006/bibliography"/>
   </ds:schemaRefs>

</xml_diff>

<commit_message>
task 1 is completed. Added checking of existing photos using perceptive hash method
</commit_message>
<xml_diff>
--- a/Photos from Windows spotlight.docx
+++ b/Photos from Windows spotlight.docx
@@ -279,34 +279,6 @@
         <w:ind w:left="705"/>
       </w:pPr>
       <w:r>
-        <w:tab/>
-      </w:r>
-      <w:r>
-        <w:tab/>
-      </w:r>
-      <w:r>
-        <w:t xml:space="preserve">2) </w:t>
-      </w:r>
-      <w:r>
-        <w:t xml:space="preserve">Вопрос о замене файлов на консоль (или </w:t>
-      </w:r>
-      <w:proofErr w:type="spellStart"/>
-      <w:r>
-        <w:t>месседжом</w:t>
-      </w:r>
-      <w:proofErr w:type="spellEnd"/>
-      <w:r>
-        <w:t>)</w:t>
-      </w:r>
-      <w:r>
-        <w:t xml:space="preserve"> (замены не будет, не нужна)</w:t>
-      </w:r>
-    </w:p>
-    <w:p>
-      <w:pPr>
-        <w:ind w:left="705"/>
-      </w:pPr>
-      <w:r>
         <w:rPr>
           <w:highlight w:val="green"/>
         </w:rPr>
@@ -318,20 +290,6 @@
           <w:lang w:val="en-US"/>
         </w:rPr>
         <w:t>Git</w:t>
-      </w:r>
-    </w:p>
-    <w:p>
-      <w:pPr>
-        <w:ind w:left="705"/>
-        <w:rPr>
-          <w:highlight w:val="yellow"/>
-        </w:rPr>
-      </w:pPr>
-      <w:r>
-        <w:rPr>
-          <w:highlight w:val="yellow"/>
-        </w:rPr>
-        <w:t>- перезапись</w:t>
       </w:r>
     </w:p>
     <w:p>
@@ -641,7 +599,6 @@
           <w:color w:val="A6A6A6" w:themeColor="background1" w:themeShade="A6"/>
           <w:highlight w:val="lightGray"/>
         </w:rPr>
-        <w:lastRenderedPageBreak/>
         <w:t>&lt;</w:t>
       </w:r>
       <w:r>
@@ -724,6 +681,7 @@
           <w:color w:val="A6A6A6" w:themeColor="background1" w:themeShade="A6"/>
           <w:highlight w:val="lightGray"/>
         </w:rPr>
+        <w:lastRenderedPageBreak/>
         <w:t>&lt;&gt;</w:t>
       </w:r>
     </w:p>
@@ -960,12 +918,21 @@
         <w:ind w:left="705"/>
       </w:pPr>
       <w:r>
+        <w:rPr>
+          <w:highlight w:val="green"/>
+        </w:rPr>
         <w:t xml:space="preserve">- сравнение </w:t>
       </w:r>
       <w:r>
+        <w:rPr>
+          <w:highlight w:val="green"/>
+        </w:rPr>
         <w:t>фото,</w:t>
       </w:r>
       <w:r>
+        <w:rPr>
+          <w:highlight w:val="green"/>
+        </w:rPr>
         <w:t xml:space="preserve"> имеющихся в папке назначения и найденных.</w:t>
       </w:r>
     </w:p>
@@ -1021,9 +988,6 @@
         <w:t>11</w:t>
       </w:r>
       <w:r>
-        <w:rPr>
-          <w:lang w:val="en-US"/>
-        </w:rPr>
         <w:t>.03.2018</w:t>
       </w:r>
     </w:p>
@@ -1031,21 +995,13 @@
       <w:pPr>
         <w:ind w:left="705"/>
         <w:rPr>
-          <w:lang w:val="en-US"/>
-        </w:rPr>
-      </w:pPr>
-      <w:r>
-        <w:t>- Нужно изменить метод переименования фото.</w:t>
-      </w:r>
-    </w:p>
-    <w:p>
-      <w:pPr>
-        <w:ind w:left="705"/>
-      </w:pPr>
-      <w:r>
-        <w:rPr>
           <w:highlight w:val="green"/>
         </w:rPr>
+      </w:pPr>
+      <w:r>
+        <w:rPr>
+          <w:highlight w:val="green"/>
+        </w:rPr>
         <w:t>-</w:t>
       </w:r>
       <w:r>
@@ -1054,6 +1010,40 @@
         </w:rPr>
         <w:t xml:space="preserve"> Нужно добавить выведение найденных картинок и отобранных, чтоб понятно было, что найдено и что добавлено, на случай сбоя сравнения.</w:t>
       </w:r>
+    </w:p>
+    <w:p>
+      <w:pPr>
+        <w:pBdr>
+          <w:bottom w:val="single" w:sz="12" w:space="1" w:color="auto"/>
+        </w:pBdr>
+        <w:ind w:left="705"/>
+        <w:rPr>
+          <w:lang w:val="en-US"/>
+        </w:rPr>
+      </w:pPr>
+      <w:r>
+        <w:rPr>
+          <w:b/>
+          <w:lang w:val="en-US"/>
+        </w:rPr>
+        <w:t>Task 001 End</w:t>
+      </w:r>
+    </w:p>
+    <w:p>
+      <w:pPr>
+        <w:ind w:left="705"/>
+        <w:rPr>
+          <w:lang w:val="en-US"/>
+        </w:rPr>
+      </w:pPr>
+    </w:p>
+    <w:p>
+      <w:pPr>
+        <w:ind w:left="705"/>
+        <w:rPr>
+          <w:lang w:val="en-US"/>
+        </w:rPr>
+      </w:pPr>
       <w:bookmarkStart w:id="0" w:name="_GoBack"/>
       <w:bookmarkEnd w:id="0"/>
     </w:p>
@@ -1062,6 +1052,19 @@
         <w:ind w:left="705"/>
       </w:pPr>
       <w:r>
+        <w:t>- Нужно изменить метод переименования фото.</w:t>
+      </w:r>
+    </w:p>
+    <w:p>
+      <w:pPr>
+        <w:ind w:left="705"/>
+      </w:pPr>
+    </w:p>
+    <w:p>
+      <w:pPr>
+        <w:ind w:left="705"/>
+      </w:pPr>
+      <w:r>
         <w:t xml:space="preserve">- </w:t>
       </w:r>
       <w:r>
@@ -1080,6 +1083,17 @@
       <w:pPr>
         <w:ind w:left="705"/>
       </w:pPr>
+      <w:r>
+        <w:t xml:space="preserve">- </w:t>
+      </w:r>
+      <w:r>
+        <w:t>Изменить формирование имени. Год-месяц-день.</w:t>
+      </w:r>
+    </w:p>
+    <w:p>
+      <w:pPr>
+        <w:ind w:left="705"/>
+      </w:pPr>
     </w:p>
     <w:p>
       <w:pPr>
@@ -1168,6 +1182,7 @@
         <w:rPr>
           <w:lang w:val="en-US"/>
         </w:rPr>
+        <w:lastRenderedPageBreak/>
         <w:t>v</w:t>
       </w:r>
       <w:r>
@@ -2137,7 +2152,7 @@
 </file>
 
 <file path=customXml/itemProps1.xml><?xml version="1.0" encoding="utf-8"?>
-<ds:datastoreItem xmlns:ds="http://schemas.openxmlformats.org/officeDocument/2006/customXml" ds:itemID="{8DB80A73-91C3-40AC-BDF4-9412E0D4E72F}">
+<ds:datastoreItem xmlns:ds="http://schemas.openxmlformats.org/officeDocument/2006/customXml" ds:itemID="{8E26419A-A0E2-47E6-AB13-29634ABEC491}">
   <ds:schemaRefs>
     <ds:schemaRef ds:uri="http://schemas.openxmlformats.org/officeDocument/2006/bibliography"/>
   </ds:schemaRefs>

</xml_diff>